<commit_message>
Rapport, descriptif de la réalisation, et modification des données améliorées
</commit_message>
<xml_diff>
--- a/Documentation/Journal-de-travail-2022-05-19-2.docx
+++ b/Documentation/Journal-de-travail-2022-05-19-2.docx
@@ -392,7 +392,21 @@
               <w:rPr>
                 <w:rFonts w:eastAsia="Calibri"/>
               </w:rPr>
-              <w:t>Entretien avec M.Kiener, le premier expert</w:t>
+              <w:t xml:space="preserve">Entretien avec </w:t>
+            </w:r>
+            <w:proofErr w:type="spellStart"/>
+            <w:r>
+              <w:rPr>
+                <w:rFonts w:eastAsia="Calibri"/>
+              </w:rPr>
+              <w:t>M.Kiener</w:t>
+            </w:r>
+            <w:proofErr w:type="spellEnd"/>
+            <w:r>
+              <w:rPr>
+                <w:rFonts w:eastAsia="Calibri"/>
+              </w:rPr>
+              <w:t>, le premier expert</w:t>
             </w:r>
           </w:p>
         </w:tc>
@@ -989,8 +1003,16 @@
               <w:rPr>
                 <w:rFonts w:eastAsia="Calibri"/>
               </w:rPr>
-              <w:t>Schéma de la base de données, d’abord sur Word, puis avec JMerise</w:t>
-            </w:r>
+              <w:t xml:space="preserve">Schéma de la base de données, d’abord sur Word, puis avec </w:t>
+            </w:r>
+            <w:proofErr w:type="spellStart"/>
+            <w:r>
+              <w:rPr>
+                <w:rFonts w:eastAsia="Calibri"/>
+              </w:rPr>
+              <w:t>JMerise</w:t>
+            </w:r>
+            <w:proofErr w:type="spellEnd"/>
           </w:p>
         </w:tc>
         <w:tc>
@@ -1094,7 +1116,21 @@
               <w:rPr>
                 <w:rFonts w:eastAsia="Calibri"/>
               </w:rPr>
-              <w:t>Discussion avec Mme Andolfatto sur le MCD</w:t>
+              <w:t xml:space="preserve">Discussion avec Mme </w:t>
+            </w:r>
+            <w:proofErr w:type="spellStart"/>
+            <w:r>
+              <w:rPr>
+                <w:rFonts w:eastAsia="Calibri"/>
+              </w:rPr>
+              <w:t>Andolfatto</w:t>
+            </w:r>
+            <w:proofErr w:type="spellEnd"/>
+            <w:r>
+              <w:rPr>
+                <w:rFonts w:eastAsia="Calibri"/>
+              </w:rPr>
+              <w:t xml:space="preserve"> sur le MCD</w:t>
             </w:r>
           </w:p>
         </w:tc>
@@ -1198,8 +1234,16 @@
               <w:rPr>
                 <w:rFonts w:eastAsia="Calibri"/>
               </w:rPr>
-              <w:t>Corrections du MCD et création d’un dessin sur ordinateur par JMerise</w:t>
-            </w:r>
+              <w:t xml:space="preserve">Corrections du MCD et création d’un dessin sur ordinateur par </w:t>
+            </w:r>
+            <w:proofErr w:type="spellStart"/>
+            <w:r>
+              <w:rPr>
+                <w:rFonts w:eastAsia="Calibri"/>
+              </w:rPr>
+              <w:t>JMerise</w:t>
+            </w:r>
+            <w:proofErr w:type="spellEnd"/>
           </w:p>
         </w:tc>
         <w:tc>
@@ -1393,7 +1437,21 @@
               <w:rPr>
                 <w:rFonts w:eastAsia="Calibri"/>
               </w:rPr>
-              <w:t>Une demi-heure pour faire fonctionner Wamp Server, qui fonctionnait très bien avant les vacances.</w:t>
+              <w:t xml:space="preserve">Une demi-heure pour faire fonctionner </w:t>
+            </w:r>
+            <w:proofErr w:type="spellStart"/>
+            <w:r>
+              <w:rPr>
+                <w:rFonts w:eastAsia="Calibri"/>
+              </w:rPr>
+              <w:t>Wamp</w:t>
+            </w:r>
+            <w:proofErr w:type="spellEnd"/>
+            <w:r>
+              <w:rPr>
+                <w:rFonts w:eastAsia="Calibri"/>
+              </w:rPr>
+              <w:t xml:space="preserve"> Server, qui fonctionnait très bien avant les vacances.</w:t>
             </w:r>
           </w:p>
         </w:tc>
@@ -1414,7 +1472,35 @@
               <w:rPr>
                 <w:rFonts w:eastAsia="Calibri"/>
               </w:rPr>
-              <w:t>« http 404 error » apparaissait au lancement. J’ai réinstallé le programme, en version 32 bits cette fois-ci.</w:t>
+              <w:t>« </w:t>
+            </w:r>
+            <w:proofErr w:type="gramStart"/>
+            <w:r>
+              <w:rPr>
+                <w:rFonts w:eastAsia="Calibri"/>
+              </w:rPr>
+              <w:t>http</w:t>
+            </w:r>
+            <w:proofErr w:type="gramEnd"/>
+            <w:r>
+              <w:rPr>
+                <w:rFonts w:eastAsia="Calibri"/>
+              </w:rPr>
+              <w:t xml:space="preserve"> 404 </w:t>
+            </w:r>
+            <w:proofErr w:type="spellStart"/>
+            <w:r>
+              <w:rPr>
+                <w:rFonts w:eastAsia="Calibri"/>
+              </w:rPr>
+              <w:t>error</w:t>
+            </w:r>
+            <w:proofErr w:type="spellEnd"/>
+            <w:r>
+              <w:rPr>
+                <w:rFonts w:eastAsia="Calibri"/>
+              </w:rPr>
+              <w:t> » apparaissait au lancement. J’ai réinstallé le programme, en version 32 bits cette fois-ci.</w:t>
             </w:r>
           </w:p>
         </w:tc>
@@ -1498,8 +1584,16 @@
               <w:rPr>
                 <w:rFonts w:eastAsia="Calibri"/>
               </w:rPr>
-              <w:t>Création du MPD, et importation sur PhpMyAdmin</w:t>
-            </w:r>
+              <w:t xml:space="preserve">Création du MPD, et importation sur </w:t>
+            </w:r>
+            <w:proofErr w:type="spellStart"/>
+            <w:r>
+              <w:rPr>
+                <w:rFonts w:eastAsia="Calibri"/>
+              </w:rPr>
+              <w:t>PhpMyAdmin</w:t>
+            </w:r>
+            <w:proofErr w:type="spellEnd"/>
           </w:p>
         </w:tc>
         <w:tc>
@@ -1911,7 +2005,21 @@
               <w:rPr>
                 <w:rFonts w:eastAsia="Calibri"/>
               </w:rPr>
-              <w:t>Récupération d’un Template Bootstrap pour enlever tout ce qui n’est pas nécessaire au site internet.</w:t>
+              <w:t xml:space="preserve">Récupération d’un Template </w:t>
+            </w:r>
+            <w:proofErr w:type="spellStart"/>
+            <w:r>
+              <w:rPr>
+                <w:rFonts w:eastAsia="Calibri"/>
+              </w:rPr>
+              <w:t>Bootstrap</w:t>
+            </w:r>
+            <w:proofErr w:type="spellEnd"/>
+            <w:r>
+              <w:rPr>
+                <w:rFonts w:eastAsia="Calibri"/>
+              </w:rPr>
+              <w:t xml:space="preserve"> pour enlever tout ce qui n’est pas nécessaire au site internet.</w:t>
             </w:r>
           </w:p>
         </w:tc>
@@ -2173,8 +2281,30 @@
               <w:rPr>
                 <w:rFonts w:eastAsia="Calibri"/>
               </w:rPr>
-              <w:t>Description brève de JMerise et Wamp</w:t>
-            </w:r>
+              <w:t xml:space="preserve">Description brève de </w:t>
+            </w:r>
+            <w:proofErr w:type="spellStart"/>
+            <w:r>
+              <w:rPr>
+                <w:rFonts w:eastAsia="Calibri"/>
+              </w:rPr>
+              <w:t>JMerise</w:t>
+            </w:r>
+            <w:proofErr w:type="spellEnd"/>
+            <w:r>
+              <w:rPr>
+                <w:rFonts w:eastAsia="Calibri"/>
+              </w:rPr>
+              <w:t xml:space="preserve"> et </w:t>
+            </w:r>
+            <w:proofErr w:type="spellStart"/>
+            <w:r>
+              <w:rPr>
+                <w:rFonts w:eastAsia="Calibri"/>
+              </w:rPr>
+              <w:t>Wamp</w:t>
+            </w:r>
+            <w:proofErr w:type="spellEnd"/>
           </w:p>
         </w:tc>
         <w:tc>
@@ -2628,6 +2758,7 @@
               <w:rPr>
                 <w:rFonts w:eastAsia="Calibri"/>
               </w:rPr>
+              <w:lastRenderedPageBreak/>
               <w:t>Analyse</w:t>
             </w:r>
           </w:p>
@@ -3232,7 +3363,21 @@
               <w:rPr>
                 <w:rFonts w:eastAsia="Calibri"/>
               </w:rPr>
-              <w:t>Rédactions de plusieurs parties, à propos de Bootstrap, fonctionnement de la présentation des données</w:t>
+              <w:t xml:space="preserve">Rédactions de plusieurs parties, à propos de </w:t>
+            </w:r>
+            <w:proofErr w:type="spellStart"/>
+            <w:r>
+              <w:rPr>
+                <w:rFonts w:eastAsia="Calibri"/>
+              </w:rPr>
+              <w:t>Bootstrap</w:t>
+            </w:r>
+            <w:proofErr w:type="spellEnd"/>
+            <w:r>
+              <w:rPr>
+                <w:rFonts w:eastAsia="Calibri"/>
+              </w:rPr>
+              <w:t>, fonctionnement de la présentation des données</w:t>
             </w:r>
           </w:p>
         </w:tc>
@@ -3357,7 +3502,6 @@
         <w:jc w:val="both"/>
       </w:pPr>
       <w:r>
-        <w:lastRenderedPageBreak/>
         <w:t>Lundi 9 mai 2022</w:t>
       </w:r>
     </w:p>
@@ -3603,7 +3747,14 @@
               <w:rPr>
                 <w:rFonts w:eastAsia="Calibri"/>
               </w:rPr>
-              <w:t>La présentation n’est pas encore optimale, le tableau ne prend pas toute la page. Je verrai une prochaine fois comment améliorer la chose. Mais au moins les requêtes fonctionnent, ce n’est que de la cosmétique</w:t>
+              <w:t xml:space="preserve">La présentation n’est pas encore optimale, le tableau ne prend pas toute la page. Je verrai une prochaine fois </w:t>
+            </w:r>
+            <w:r>
+              <w:rPr>
+                <w:rFonts w:eastAsia="Calibri"/>
+              </w:rPr>
+              <w:lastRenderedPageBreak/>
+              <w:t>comment améliorer la chose. Mais au moins les requêtes fonctionnent, ce n’est que de la cosmétique</w:t>
             </w:r>
             <w:r>
               <w:rPr>
@@ -3635,6 +3786,7 @@
               <w:rPr>
                 <w:rFonts w:eastAsia="Calibri"/>
               </w:rPr>
+              <w:lastRenderedPageBreak/>
               <w:t>Implémentation, liste des terrains</w:t>
             </w:r>
           </w:p>
@@ -4006,6 +4158,12 @@
               </w:rPr>
               <w:t xml:space="preserve">J’ai repris la mise en forme des terrains et des équipes, mais je vais regarder pour </w:t>
             </w:r>
+            <w:r>
+              <w:rPr>
+                <w:rFonts w:eastAsia="Calibri"/>
+              </w:rPr>
+              <w:t>les changer ensuite.</w:t>
+            </w:r>
           </w:p>
         </w:tc>
         <w:tc>
@@ -4448,7 +4606,6 @@
             <w:r>
               <w:rPr>
                 <w:rFonts w:eastAsia="Calibri"/>
-                <w:b w:val="0"/>
                 <w:bCs w:val="0"/>
               </w:rPr>
               <w:t>Total</w:t>
@@ -4695,6 +4852,7 @@
               <w:rPr>
                 <w:rFonts w:eastAsia="Calibri"/>
               </w:rPr>
+              <w:lastRenderedPageBreak/>
               <w:t>Implémentation,</w:t>
             </w:r>
           </w:p>
@@ -4773,7 +4931,49 @@
               <w:rPr>
                 <w:rFonts w:eastAsia="Calibri"/>
               </w:rPr>
-              <w:t>J’ai perdu une bonne heure parce que ma requête SQL était « juste », mais ne faisait pas ce que je voulais. Quand je demandais les informations d’un utilisateur, je ne recevais que les informations quand un utilisateur était rattaché à une équipe. Je remercie Monsieur Ithurbide de me faire remarquer que le « Inner Join » n’était pas approprié.</w:t>
+              <w:t xml:space="preserve">J’ai perdu une bonne heure parce que ma requête SQL était « juste », mais ne faisait pas ce que je voulais. Quand je demandais les informations d’un utilisateur, je ne recevais que les informations quand un utilisateur était rattaché à une équipe. Je remercie Monsieur </w:t>
+            </w:r>
+            <w:proofErr w:type="spellStart"/>
+            <w:r>
+              <w:rPr>
+                <w:rFonts w:eastAsia="Calibri"/>
+              </w:rPr>
+              <w:t>Ithurbide</w:t>
+            </w:r>
+            <w:proofErr w:type="spellEnd"/>
+            <w:r>
+              <w:rPr>
+                <w:rFonts w:eastAsia="Calibri"/>
+              </w:rPr>
+              <w:t xml:space="preserve"> de me faire remarquer que le « </w:t>
+            </w:r>
+            <w:proofErr w:type="spellStart"/>
+            <w:r>
+              <w:rPr>
+                <w:rFonts w:eastAsia="Calibri"/>
+              </w:rPr>
+              <w:t>Inner</w:t>
+            </w:r>
+            <w:proofErr w:type="spellEnd"/>
+            <w:r>
+              <w:rPr>
+                <w:rFonts w:eastAsia="Calibri"/>
+              </w:rPr>
+              <w:t xml:space="preserve"> </w:t>
+            </w:r>
+            <w:proofErr w:type="spellStart"/>
+            <w:r>
+              <w:rPr>
+                <w:rFonts w:eastAsia="Calibri"/>
+              </w:rPr>
+              <w:t>Join</w:t>
+            </w:r>
+            <w:proofErr w:type="spellEnd"/>
+            <w:r>
+              <w:rPr>
+                <w:rFonts w:eastAsia="Calibri"/>
+              </w:rPr>
+              <w:t> » n’était pas approprié.</w:t>
             </w:r>
           </w:p>
         </w:tc>
@@ -4930,7 +5130,19 @@
               <w:rPr>
                 <w:rFonts w:eastAsia="Calibri"/>
               </w:rPr>
-              <w:t>Création d’un fichier qui répertorie tous les tests que j’ai déjà réalisé, et ceux que j’envisage.</w:t>
+              <w:t>Création d’un fichier qui répertorie tous les tests que j’ai déjà réalisé</w:t>
+            </w:r>
+            <w:r>
+              <w:rPr>
+                <w:rFonts w:eastAsia="Calibri"/>
+              </w:rPr>
+              <w:t>s</w:t>
+            </w:r>
+            <w:r>
+              <w:rPr>
+                <w:rFonts w:eastAsia="Calibri"/>
+              </w:rPr>
+              <w:t>, et ceux que j’envisage.</w:t>
             </w:r>
           </w:p>
         </w:tc>
@@ -5079,7 +5291,6 @@
         <w:pStyle w:val="Titre2"/>
       </w:pPr>
       <w:r>
-        <w:lastRenderedPageBreak/>
         <w:t>Jeudi 12 mai 2022</w:t>
       </w:r>
     </w:p>
@@ -5282,7 +5493,21 @@
               <w:rPr>
                 <w:rFonts w:eastAsia="Calibri"/>
               </w:rPr>
-              <w:t>Après une mise à jour de l’OS, l’outil PHPMyAdmin ne fonctionne plus, j’ai dû réinstaller le serveur, et j’ai réécrit mes données de test.</w:t>
+              <w:t xml:space="preserve">Après une mise à jour de l’OS, l’outil </w:t>
+            </w:r>
+            <w:proofErr w:type="spellStart"/>
+            <w:r>
+              <w:rPr>
+                <w:rFonts w:eastAsia="Calibri"/>
+              </w:rPr>
+              <w:t>PHPMyAdmin</w:t>
+            </w:r>
+            <w:proofErr w:type="spellEnd"/>
+            <w:r>
+              <w:rPr>
+                <w:rFonts w:eastAsia="Calibri"/>
+              </w:rPr>
+              <w:t xml:space="preserve"> ne fonctionne plus, j’ai dû réinstaller le serveur, et j’ai réécrit mes données de test.</w:t>
             </w:r>
           </w:p>
         </w:tc>
@@ -5329,6 +5554,7 @@
               <w:rPr>
                 <w:rFonts w:eastAsia="Calibri"/>
               </w:rPr>
+              <w:lastRenderedPageBreak/>
               <w:t>Implémentation, email</w:t>
             </w:r>
           </w:p>
@@ -5461,7 +5687,21 @@
               <w:rPr>
                 <w:rFonts w:eastAsia="Calibri"/>
               </w:rPr>
-              <w:t>Discussion Mme Andolfatto à propos des champs supplémentaires sur l’activation des utilisateurs, et sur la structure du MCD pour permettre une réservation d’un terrain.</w:t>
+              <w:t xml:space="preserve">Discussion Mme </w:t>
+            </w:r>
+            <w:proofErr w:type="spellStart"/>
+            <w:r>
+              <w:rPr>
+                <w:rFonts w:eastAsia="Calibri"/>
+              </w:rPr>
+              <w:t>Andolfatto</w:t>
+            </w:r>
+            <w:proofErr w:type="spellEnd"/>
+            <w:r>
+              <w:rPr>
+                <w:rFonts w:eastAsia="Calibri"/>
+              </w:rPr>
+              <w:t xml:space="preserve"> à propos des champs supplémentaires sur l’activation des utilisateurs, et sur la structure du MCD pour permettre une réservation d’un terrain.</w:t>
             </w:r>
           </w:p>
         </w:tc>
@@ -5922,7 +6162,6 @@
         <w:pStyle w:val="Titre2"/>
       </w:pPr>
       <w:r>
-        <w:lastRenderedPageBreak/>
         <w:t>Lundi 16 mai</w:t>
       </w:r>
     </w:p>
@@ -6132,8 +6371,16 @@
               <w:rPr>
                 <w:rFonts w:eastAsia="Calibri"/>
               </w:rPr>
-              <w:t>J’essaie d’accéder à la console de gestion de l’hébergeur, Swisscenter</w:t>
-            </w:r>
+              <w:t xml:space="preserve">J’essaie d’accéder à la console de gestion de l’hébergeur, </w:t>
+            </w:r>
+            <w:proofErr w:type="spellStart"/>
+            <w:r>
+              <w:rPr>
+                <w:rFonts w:eastAsia="Calibri"/>
+              </w:rPr>
+              <w:t>Swisscenter</w:t>
+            </w:r>
+            <w:proofErr w:type="spellEnd"/>
           </w:p>
         </w:tc>
         <w:tc>
@@ -6153,7 +6400,21 @@
               <w:rPr>
                 <w:rFonts w:eastAsia="Calibri"/>
               </w:rPr>
-              <w:t>Je n’arrive pas à me connecter. J’en ai informé Mme. Andolfatto.</w:t>
+              <w:t xml:space="preserve">Je n’arrive pas à me connecter. J’en ai informé Mme. </w:t>
+            </w:r>
+            <w:proofErr w:type="spellStart"/>
+            <w:r>
+              <w:rPr>
+                <w:rFonts w:eastAsia="Calibri"/>
+              </w:rPr>
+              <w:t>Andolfatto</w:t>
+            </w:r>
+            <w:proofErr w:type="spellEnd"/>
+            <w:r>
+              <w:rPr>
+                <w:rFonts w:eastAsia="Calibri"/>
+              </w:rPr>
+              <w:t>.</w:t>
             </w:r>
           </w:p>
         </w:tc>
@@ -6286,6 +6547,7 @@
                 <w:rFonts w:eastAsia="Calibri"/>
                 <w:color w:val="000000"/>
               </w:rPr>
+              <w:lastRenderedPageBreak/>
               <w:t>Documentation, Analyse</w:t>
             </w:r>
           </w:p>
@@ -6657,8 +6919,16 @@
               <w:rPr>
                 <w:rFonts w:eastAsia="Calibri"/>
               </w:rPr>
-              <w:t>Prolongation de la licence de PhpStorm</w:t>
-            </w:r>
+              <w:t xml:space="preserve">Prolongation de la licence de </w:t>
+            </w:r>
+            <w:proofErr w:type="spellStart"/>
+            <w:r>
+              <w:rPr>
+                <w:rFonts w:eastAsia="Calibri"/>
+              </w:rPr>
+              <w:t>PhpStorm</w:t>
+            </w:r>
+            <w:proofErr w:type="spellEnd"/>
           </w:p>
         </w:tc>
         <w:tc>
@@ -6746,7 +7016,21 @@
               <w:rPr>
                 <w:rFonts w:eastAsia="Calibri"/>
               </w:rPr>
-              <w:t>Entretien avec M.Melly, le deuxième expert</w:t>
+              <w:t xml:space="preserve">Entretien avec </w:t>
+            </w:r>
+            <w:proofErr w:type="spellStart"/>
+            <w:r>
+              <w:rPr>
+                <w:rFonts w:eastAsia="Calibri"/>
+              </w:rPr>
+              <w:t>M.Melly</w:t>
+            </w:r>
+            <w:proofErr w:type="spellEnd"/>
+            <w:r>
+              <w:rPr>
+                <w:rFonts w:eastAsia="Calibri"/>
+              </w:rPr>
+              <w:t>, le deuxième expert</w:t>
             </w:r>
           </w:p>
         </w:tc>
@@ -7036,7 +7320,35 @@
               <w:rPr>
                 <w:rFonts w:eastAsia="Calibri"/>
               </w:rPr>
-              <w:t>Je remercie Mme Andolfatto d’avoir résolu mon problème de connexion à swissCenter.</w:t>
+              <w:t xml:space="preserve">Je remercie Mme </w:t>
+            </w:r>
+            <w:proofErr w:type="spellStart"/>
+            <w:r>
+              <w:rPr>
+                <w:rFonts w:eastAsia="Calibri"/>
+              </w:rPr>
+              <w:t>Andolfatto</w:t>
+            </w:r>
+            <w:proofErr w:type="spellEnd"/>
+            <w:r>
+              <w:rPr>
+                <w:rFonts w:eastAsia="Calibri"/>
+              </w:rPr>
+              <w:t xml:space="preserve"> d’avoir résolu mon problème de connexion à </w:t>
+            </w:r>
+            <w:proofErr w:type="spellStart"/>
+            <w:r>
+              <w:rPr>
+                <w:rFonts w:eastAsia="Calibri"/>
+              </w:rPr>
+              <w:t>swissCenter</w:t>
+            </w:r>
+            <w:proofErr w:type="spellEnd"/>
+            <w:r>
+              <w:rPr>
+                <w:rFonts w:eastAsia="Calibri"/>
+              </w:rPr>
+              <w:t>.</w:t>
             </w:r>
           </w:p>
         </w:tc>
@@ -7194,14 +7506,35 @@
               <w:rPr>
                 <w:rFonts w:eastAsia="Calibri"/>
               </w:rPr>
-              <w:t xml:space="preserve">Je cherche et je trouve l’origine de mon problème de fonctionnement sur PhpMyAdmin. En effet, quand je génère mon MPD à partir de mon MLD, le programme jMerise génère une erreur que je n’avais jamais eue avant. Une clé </w:t>
-            </w:r>
-            <w:r>
-              <w:rPr>
-                <w:rFonts w:eastAsia="Calibri"/>
-              </w:rPr>
-              <w:lastRenderedPageBreak/>
-              <w:t>étrangère est générée sur une table, mais une autre clé est manquante. Aucune explication n’est satisfaisante pour l’instant.</w:t>
+              <w:t xml:space="preserve">Je cherche et je trouve l’origine de mon problème de fonctionnement sur </w:t>
+            </w:r>
+            <w:proofErr w:type="spellStart"/>
+            <w:r>
+              <w:rPr>
+                <w:rFonts w:eastAsia="Calibri"/>
+              </w:rPr>
+              <w:t>PhpMyAdmin</w:t>
+            </w:r>
+            <w:proofErr w:type="spellEnd"/>
+            <w:r>
+              <w:rPr>
+                <w:rFonts w:eastAsia="Calibri"/>
+              </w:rPr>
+              <w:t xml:space="preserve">. En effet, quand je génère mon MPD à partir de mon MLD, le programme </w:t>
+            </w:r>
+            <w:proofErr w:type="spellStart"/>
+            <w:r>
+              <w:rPr>
+                <w:rFonts w:eastAsia="Calibri"/>
+              </w:rPr>
+              <w:t>jMerise</w:t>
+            </w:r>
+            <w:proofErr w:type="spellEnd"/>
+            <w:r>
+              <w:rPr>
+                <w:rFonts w:eastAsia="Calibri"/>
+              </w:rPr>
+              <w:t xml:space="preserve"> génère une erreur que je n’avais jamais eue avant. Une clé étrangère est générée sur une table, mais une autre clé est manquante. Aucune explication n’est satisfaisante pour l’instant.</w:t>
             </w:r>
           </w:p>
         </w:tc>
@@ -7222,7 +7555,6 @@
               <w:rPr>
                 <w:rFonts w:eastAsia="Calibri"/>
               </w:rPr>
-              <w:lastRenderedPageBreak/>
               <w:t>Je vais trouver une solution une prochaine fois, quitte à corriger cette erreur à la main dans le MPD</w:t>
             </w:r>
             <w:r>
@@ -7418,6 +7750,7 @@
         <w:pStyle w:val="Titre2"/>
       </w:pPr>
       <w:r>
+        <w:lastRenderedPageBreak/>
         <w:t>Mercredi 18 mai</w:t>
       </w:r>
     </w:p>
@@ -7641,7 +7974,21 @@
               <w:rPr>
                 <w:rFonts w:ascii="Calibri" w:eastAsia="Calibri" w:hAnsi="Calibri"/>
               </w:rPr>
-              <w:t>J’ai trouvé pourquoi le MLD sur JMérise ne créait pas les deux clés étrangères. J’ai changé mon modèle et tout est en ordre</w:t>
+              <w:t xml:space="preserve">J’ai trouvé pourquoi le MLD sur </w:t>
+            </w:r>
+            <w:proofErr w:type="spellStart"/>
+            <w:r>
+              <w:rPr>
+                <w:rFonts w:ascii="Calibri" w:eastAsia="Calibri" w:hAnsi="Calibri"/>
+              </w:rPr>
+              <w:t>JMérise</w:t>
+            </w:r>
+            <w:proofErr w:type="spellEnd"/>
+            <w:r>
+              <w:rPr>
+                <w:rFonts w:ascii="Calibri" w:eastAsia="Calibri" w:hAnsi="Calibri"/>
+              </w:rPr>
+              <w:t xml:space="preserve"> ne créait pas les deux clés étrangères. J’ai changé mon modèle et tout est en ordre</w:t>
             </w:r>
             <w:r>
               <w:rPr>
@@ -7765,12 +8112,14 @@
               </w:rPr>
               <w:t xml:space="preserve">. Je remercie Monsieur </w:t>
             </w:r>
+            <w:proofErr w:type="spellStart"/>
             <w:r>
               <w:rPr>
                 <w:rFonts w:eastAsia="Calibri"/>
               </w:rPr>
               <w:t>Ithurbide</w:t>
             </w:r>
+            <w:proofErr w:type="spellEnd"/>
             <w:r>
               <w:rPr>
                 <w:rFonts w:eastAsia="Calibri"/>
@@ -7960,25 +8309,12 @@
         </w:tc>
       </w:tr>
     </w:tbl>
-    <w:p>
-      <w:pPr>
-        <w:pStyle w:val="Titre2"/>
-      </w:pPr>
-    </w:p>
-    <w:p>
-      <w:pPr>
-        <w:pStyle w:val="Titre2"/>
-      </w:pPr>
-    </w:p>
-    <w:p/>
-    <w:p/>
     <w:p/>
     <w:p>
       <w:pPr>
         <w:pStyle w:val="Titre2"/>
       </w:pPr>
       <w:r>
-        <w:lastRenderedPageBreak/>
         <w:t>J</w:t>
       </w:r>
       <w:r>
@@ -8254,6 +8590,27 @@
               </w:rPr>
               <w:t>Implémentation</w:t>
             </w:r>
+            <w:r>
+              <w:rPr>
+                <w:rFonts w:ascii="Calibri" w:eastAsia="Calibri" w:hAnsi="Calibri"/>
+              </w:rPr>
+              <w:t>,</w:t>
+            </w:r>
+          </w:p>
+          <w:p>
+            <w:pPr>
+              <w:spacing w:after="0" w:line="240" w:lineRule="auto"/>
+              <w:jc w:val="both"/>
+              <w:rPr>
+                <w:rFonts w:ascii="Calibri" w:eastAsia="Calibri" w:hAnsi="Calibri"/>
+              </w:rPr>
+            </w:pPr>
+            <w:r>
+              <w:rPr>
+                <w:rFonts w:ascii="Calibri" w:eastAsia="Calibri" w:hAnsi="Calibri"/>
+              </w:rPr>
+              <w:t>Créer un match</w:t>
+            </w:r>
           </w:p>
         </w:tc>
         <w:tc>
@@ -8345,6 +8702,27 @@
               </w:rPr>
               <w:t>Implémentation</w:t>
             </w:r>
+            <w:r>
+              <w:rPr>
+                <w:rFonts w:ascii="Calibri" w:eastAsia="Calibri" w:hAnsi="Calibri"/>
+              </w:rPr>
+              <w:t>,</w:t>
+            </w:r>
+          </w:p>
+          <w:p>
+            <w:pPr>
+              <w:spacing w:after="0" w:line="240" w:lineRule="auto"/>
+              <w:jc w:val="both"/>
+              <w:rPr>
+                <w:rFonts w:ascii="Calibri" w:eastAsia="Calibri" w:hAnsi="Calibri"/>
+              </w:rPr>
+            </w:pPr>
+            <w:r>
+              <w:rPr>
+                <w:rFonts w:ascii="Calibri" w:eastAsia="Calibri" w:hAnsi="Calibri"/>
+              </w:rPr>
+              <w:t>Modifier un match</w:t>
+            </w:r>
           </w:p>
         </w:tc>
         <w:tc>
@@ -8505,8 +8883,6 @@
                 <w:rFonts w:ascii="Calibri" w:eastAsia="Calibri" w:hAnsi="Calibri"/>
               </w:rPr>
             </w:pPr>
-            <w:bookmarkStart w:id="0" w:name="_GoBack"/>
-            <w:bookmarkEnd w:id="0"/>
           </w:p>
         </w:tc>
       </w:tr>
@@ -8595,6 +8971,267 @@
           </w:p>
         </w:tc>
       </w:tr>
+    </w:tbl>
+    <w:p>
+      <w:pPr>
+        <w:jc w:val="both"/>
+      </w:pPr>
+    </w:p>
+    <w:p>
+      <w:pPr>
+        <w:pStyle w:val="Titre2"/>
+      </w:pPr>
+      <w:r>
+        <w:lastRenderedPageBreak/>
+        <w:t>Lundi 23 mai 2022</w:t>
+      </w:r>
+    </w:p>
+    <w:tbl>
+      <w:tblPr>
+        <w:tblStyle w:val="TableauGrille4-Accentuation1"/>
+        <w:tblW w:w="13994" w:type="dxa"/>
+        <w:tblLayout w:type="fixed"/>
+        <w:tblLook w:val="04A0" w:firstRow="1" w:lastRow="0" w:firstColumn="1" w:lastColumn="0" w:noHBand="0" w:noVBand="1"/>
+      </w:tblPr>
+      <w:tblGrid>
+        <w:gridCol w:w="2112"/>
+        <w:gridCol w:w="1144"/>
+        <w:gridCol w:w="5650"/>
+        <w:gridCol w:w="5088"/>
+      </w:tblGrid>
+      <w:tr>
+        <w:trPr>
+          <w:cnfStyle w:val="100000000000" w:firstRow="1" w:lastRow="0" w:firstColumn="0" w:lastColumn="0" w:oddVBand="0" w:evenVBand="0" w:oddHBand="0" w:evenHBand="0" w:firstRowFirstColumn="0" w:firstRowLastColumn="0" w:lastRowFirstColumn="0" w:lastRowLastColumn="0"/>
+          <w:trHeight w:val="247"/>
+        </w:trPr>
+        <w:tc>
+          <w:tcPr>
+            <w:cnfStyle w:val="001000000000" w:firstRow="0" w:lastRow="0" w:firstColumn="1" w:lastColumn="0" w:oddVBand="0" w:evenVBand="0" w:oddHBand="0" w:evenHBand="0" w:firstRowFirstColumn="0" w:firstRowLastColumn="0" w:lastRowFirstColumn="0" w:lastRowLastColumn="0"/>
+            <w:tcW w:w="2112" w:type="dxa"/>
+            <w:tcBorders>
+              <w:top w:val="single" w:sz="4" w:space="0" w:color="5B9BD5"/>
+              <w:left w:val="single" w:sz="4" w:space="0" w:color="5B9BD5"/>
+              <w:bottom w:val="single" w:sz="4" w:space="0" w:color="5B9BD5"/>
+              <w:right w:val="single" w:sz="4" w:space="0" w:color="5B9BD5"/>
+            </w:tcBorders>
+          </w:tcPr>
+          <w:p>
+            <w:pPr>
+              <w:spacing w:after="0" w:line="240" w:lineRule="auto"/>
+              <w:jc w:val="both"/>
+              <w:rPr>
+                <w:rFonts w:ascii="Calibri" w:eastAsia="Calibri" w:hAnsi="Calibri"/>
+                <w:color w:val="FFFFFF"/>
+              </w:rPr>
+            </w:pPr>
+            <w:r>
+              <w:rPr>
+                <w:rFonts w:eastAsia="Calibri"/>
+                <w:color w:val="FFFFFF"/>
+              </w:rPr>
+              <w:t>Catégorie</w:t>
+            </w:r>
+          </w:p>
+        </w:tc>
+        <w:tc>
+          <w:tcPr>
+            <w:tcW w:w="1144" w:type="dxa"/>
+            <w:tcBorders>
+              <w:top w:val="single" w:sz="4" w:space="0" w:color="5B9BD5"/>
+              <w:left w:val="single" w:sz="4" w:space="0" w:color="5B9BD5"/>
+              <w:bottom w:val="single" w:sz="4" w:space="0" w:color="5B9BD5"/>
+              <w:right w:val="single" w:sz="4" w:space="0" w:color="5B9BD5"/>
+            </w:tcBorders>
+          </w:tcPr>
+          <w:p>
+            <w:pPr>
+              <w:spacing w:after="0" w:line="240" w:lineRule="auto"/>
+              <w:jc w:val="both"/>
+              <w:cnfStyle w:val="100000000000" w:firstRow="1" w:lastRow="0" w:firstColumn="0" w:lastColumn="0" w:oddVBand="0" w:evenVBand="0" w:oddHBand="0" w:evenHBand="0" w:firstRowFirstColumn="0" w:firstRowLastColumn="0" w:lastRowFirstColumn="0" w:lastRowLastColumn="0"/>
+              <w:rPr>
+                <w:rFonts w:ascii="Calibri" w:eastAsia="Calibri" w:hAnsi="Calibri"/>
+                <w:color w:val="FFFFFF"/>
+              </w:rPr>
+            </w:pPr>
+            <w:r>
+              <w:rPr>
+                <w:rFonts w:eastAsia="Calibri"/>
+                <w:color w:val="FFFFFF"/>
+              </w:rPr>
+              <w:t>Durée (h)</w:t>
+            </w:r>
+          </w:p>
+        </w:tc>
+        <w:tc>
+          <w:tcPr>
+            <w:tcW w:w="5650" w:type="dxa"/>
+            <w:tcBorders>
+              <w:top w:val="single" w:sz="4" w:space="0" w:color="5B9BD5"/>
+              <w:left w:val="single" w:sz="4" w:space="0" w:color="5B9BD5"/>
+              <w:bottom w:val="single" w:sz="4" w:space="0" w:color="5B9BD5"/>
+              <w:right w:val="single" w:sz="4" w:space="0" w:color="5B9BD5"/>
+            </w:tcBorders>
+          </w:tcPr>
+          <w:p>
+            <w:pPr>
+              <w:spacing w:after="0" w:line="240" w:lineRule="auto"/>
+              <w:jc w:val="both"/>
+              <w:cnfStyle w:val="100000000000" w:firstRow="1" w:lastRow="0" w:firstColumn="0" w:lastColumn="0" w:oddVBand="0" w:evenVBand="0" w:oddHBand="0" w:evenHBand="0" w:firstRowFirstColumn="0" w:firstRowLastColumn="0" w:lastRowFirstColumn="0" w:lastRowLastColumn="0"/>
+              <w:rPr>
+                <w:rFonts w:ascii="Calibri" w:eastAsia="Calibri" w:hAnsi="Calibri"/>
+                <w:color w:val="FFFFFF"/>
+              </w:rPr>
+            </w:pPr>
+            <w:r>
+              <w:rPr>
+                <w:rFonts w:eastAsia="Calibri"/>
+                <w:color w:val="FFFFFF"/>
+              </w:rPr>
+              <w:t>Description</w:t>
+            </w:r>
+          </w:p>
+        </w:tc>
+        <w:tc>
+          <w:tcPr>
+            <w:tcW w:w="5088" w:type="dxa"/>
+            <w:tcBorders>
+              <w:top w:val="single" w:sz="4" w:space="0" w:color="5B9BD5"/>
+              <w:left w:val="single" w:sz="4" w:space="0" w:color="5B9BD5"/>
+              <w:bottom w:val="single" w:sz="4" w:space="0" w:color="5B9BD5"/>
+              <w:right w:val="single" w:sz="4" w:space="0" w:color="5B9BD5"/>
+            </w:tcBorders>
+          </w:tcPr>
+          <w:p>
+            <w:pPr>
+              <w:spacing w:after="0" w:line="240" w:lineRule="auto"/>
+              <w:jc w:val="both"/>
+              <w:cnfStyle w:val="100000000000" w:firstRow="1" w:lastRow="0" w:firstColumn="0" w:lastColumn="0" w:oddVBand="0" w:evenVBand="0" w:oddHBand="0" w:evenHBand="0" w:firstRowFirstColumn="0" w:firstRowLastColumn="0" w:lastRowFirstColumn="0" w:lastRowLastColumn="0"/>
+              <w:rPr>
+                <w:rFonts w:ascii="Calibri" w:eastAsia="Calibri" w:hAnsi="Calibri"/>
+                <w:color w:val="FFFFFF"/>
+              </w:rPr>
+            </w:pPr>
+            <w:r>
+              <w:rPr>
+                <w:rFonts w:eastAsia="Calibri"/>
+                <w:color w:val="FFFFFF"/>
+              </w:rPr>
+              <w:t>Remarques</w:t>
+            </w:r>
+          </w:p>
+        </w:tc>
+      </w:tr>
+      <w:tr>
+        <w:trPr>
+          <w:cnfStyle w:val="000000100000" w:firstRow="0" w:lastRow="0" w:firstColumn="0" w:lastColumn="0" w:oddVBand="0" w:evenVBand="0" w:oddHBand="1" w:evenHBand="0" w:firstRowFirstColumn="0" w:firstRowLastColumn="0" w:lastRowFirstColumn="0" w:lastRowLastColumn="0"/>
+          <w:trHeight w:val="247"/>
+        </w:trPr>
+        <w:tc>
+          <w:tcPr>
+            <w:cnfStyle w:val="001000000000" w:firstRow="0" w:lastRow="0" w:firstColumn="1" w:lastColumn="0" w:oddVBand="0" w:evenVBand="0" w:oddHBand="0" w:evenHBand="0" w:firstRowFirstColumn="0" w:firstRowLastColumn="0" w:lastRowFirstColumn="0" w:lastRowLastColumn="0"/>
+            <w:tcW w:w="2112" w:type="dxa"/>
+          </w:tcPr>
+          <w:p>
+            <w:pPr>
+              <w:spacing w:after="0" w:line="240" w:lineRule="auto"/>
+              <w:jc w:val="both"/>
+              <w:rPr>
+                <w:rFonts w:ascii="Calibri" w:eastAsia="Calibri" w:hAnsi="Calibri"/>
+              </w:rPr>
+            </w:pPr>
+            <w:r>
+              <w:rPr>
+                <w:rFonts w:ascii="Calibri" w:eastAsia="Calibri" w:hAnsi="Calibri"/>
+              </w:rPr>
+              <w:t>Implémentation,</w:t>
+            </w:r>
+          </w:p>
+          <w:p>
+            <w:pPr>
+              <w:spacing w:after="0" w:line="240" w:lineRule="auto"/>
+              <w:jc w:val="both"/>
+              <w:rPr>
+                <w:rFonts w:ascii="Calibri" w:eastAsia="Calibri" w:hAnsi="Calibri"/>
+              </w:rPr>
+            </w:pPr>
+            <w:r>
+              <w:rPr>
+                <w:rFonts w:ascii="Calibri" w:eastAsia="Calibri" w:hAnsi="Calibri"/>
+              </w:rPr>
+              <w:t xml:space="preserve">Modification des </w:t>
+            </w:r>
+            <w:r>
+              <w:rPr>
+                <w:rFonts w:ascii="Calibri" w:eastAsia="Calibri" w:hAnsi="Calibri"/>
+              </w:rPr>
+              <w:t>News</w:t>
+            </w:r>
+          </w:p>
+        </w:tc>
+        <w:tc>
+          <w:tcPr>
+            <w:tcW w:w="1144" w:type="dxa"/>
+          </w:tcPr>
+          <w:p>
+            <w:pPr>
+              <w:spacing w:after="0" w:line="240" w:lineRule="auto"/>
+              <w:jc w:val="both"/>
+              <w:cnfStyle w:val="000000100000" w:firstRow="0" w:lastRow="0" w:firstColumn="0" w:lastColumn="0" w:oddVBand="0" w:evenVBand="0" w:oddHBand="1" w:evenHBand="0" w:firstRowFirstColumn="0" w:firstRowLastColumn="0" w:lastRowFirstColumn="0" w:lastRowLastColumn="0"/>
+              <w:rPr>
+                <w:rFonts w:ascii="Calibri" w:eastAsia="Calibri" w:hAnsi="Calibri"/>
+              </w:rPr>
+            </w:pPr>
+            <w:r>
+              <w:rPr>
+                <w:rFonts w:ascii="Calibri" w:eastAsia="Calibri" w:hAnsi="Calibri"/>
+              </w:rPr>
+              <w:t>2</w:t>
+            </w:r>
+          </w:p>
+        </w:tc>
+        <w:tc>
+          <w:tcPr>
+            <w:tcW w:w="5650" w:type="dxa"/>
+          </w:tcPr>
+          <w:p>
+            <w:pPr>
+              <w:spacing w:after="0" w:line="240" w:lineRule="auto"/>
+              <w:jc w:val="both"/>
+              <w:cnfStyle w:val="000000100000" w:firstRow="0" w:lastRow="0" w:firstColumn="0" w:lastColumn="0" w:oddVBand="0" w:evenVBand="0" w:oddHBand="1" w:evenHBand="0" w:firstRowFirstColumn="0" w:firstRowLastColumn="0" w:lastRowFirstColumn="0" w:lastRowLastColumn="0"/>
+              <w:rPr>
+                <w:rFonts w:ascii="Calibri" w:eastAsia="Calibri" w:hAnsi="Calibri"/>
+              </w:rPr>
+            </w:pPr>
+            <w:r>
+              <w:rPr>
+                <w:rFonts w:ascii="Calibri" w:eastAsia="Calibri" w:hAnsi="Calibri"/>
+              </w:rPr>
+              <w:t>Implémentation de la page qui permet de modifier les news</w:t>
+            </w:r>
+          </w:p>
+        </w:tc>
+        <w:tc>
+          <w:tcPr>
+            <w:tcW w:w="5088" w:type="dxa"/>
+          </w:tcPr>
+          <w:p>
+            <w:pPr>
+              <w:spacing w:after="0" w:line="240" w:lineRule="auto"/>
+              <w:jc w:val="both"/>
+              <w:cnfStyle w:val="000000100000" w:firstRow="0" w:lastRow="0" w:firstColumn="0" w:lastColumn="0" w:oddVBand="0" w:evenVBand="0" w:oddHBand="1" w:evenHBand="0" w:firstRowFirstColumn="0" w:firstRowLastColumn="0" w:lastRowFirstColumn="0" w:lastRowLastColumn="0"/>
+              <w:rPr>
+                <w:rFonts w:ascii="Calibri" w:eastAsia="Calibri" w:hAnsi="Calibri"/>
+              </w:rPr>
+            </w:pPr>
+            <w:r>
+              <w:rPr>
+                <w:rFonts w:ascii="Calibri" w:eastAsia="Calibri" w:hAnsi="Calibri"/>
+              </w:rPr>
+              <w:t>J’aimerais changer la mise en forme des news, mais il y a plus important, et le temps vient à manquer</w:t>
+            </w:r>
+          </w:p>
+        </w:tc>
+      </w:tr>
       <w:tr>
         <w:trPr>
           <w:trHeight w:val="247"/>
@@ -8612,37 +9249,54 @@
                 <w:rFonts w:ascii="Calibri" w:eastAsia="Calibri" w:hAnsi="Calibri"/>
               </w:rPr>
             </w:pPr>
-          </w:p>
-        </w:tc>
-        <w:tc>
-          <w:tcPr>
-            <w:tcW w:w="1020" w:type="dxa"/>
-          </w:tcPr>
-          <w:p>
-            <w:pPr>
-              <w:spacing w:after="0" w:line="240" w:lineRule="auto"/>
-              <w:jc w:val="both"/>
-              <w:cnfStyle w:val="000000000000" w:firstRow="0" w:lastRow="0" w:firstColumn="0" w:lastColumn="0" w:oddVBand="0" w:evenVBand="0" w:oddHBand="0" w:evenHBand="0" w:firstRowFirstColumn="0" w:firstRowLastColumn="0" w:lastRowFirstColumn="0" w:lastRowLastColumn="0"/>
-              <w:rPr>
-                <w:rFonts w:ascii="Calibri" w:eastAsia="Calibri" w:hAnsi="Calibri"/>
-              </w:rPr>
-            </w:pPr>
-          </w:p>
-        </w:tc>
-        <w:tc>
-          <w:tcPr>
-            <w:tcW w:w="5774" w:type="dxa"/>
-            <w:gridSpan w:val="2"/>
-          </w:tcPr>
-          <w:p>
-            <w:pPr>
-              <w:spacing w:after="0" w:line="240" w:lineRule="auto"/>
-              <w:jc w:val="both"/>
-              <w:cnfStyle w:val="000000000000" w:firstRow="0" w:lastRow="0" w:firstColumn="0" w:lastColumn="0" w:oddVBand="0" w:evenVBand="0" w:oddHBand="0" w:evenHBand="0" w:firstRowFirstColumn="0" w:firstRowLastColumn="0" w:lastRowFirstColumn="0" w:lastRowLastColumn="0"/>
-              <w:rPr>
-                <w:rFonts w:ascii="Calibri" w:eastAsia="Calibri" w:hAnsi="Calibri"/>
-              </w:rPr>
-            </w:pPr>
+            <w:r>
+              <w:rPr>
+                <w:rFonts w:ascii="Calibri" w:eastAsia="Calibri" w:hAnsi="Calibri"/>
+              </w:rPr>
+              <w:t>Implémentation, suppression des News</w:t>
+            </w:r>
+          </w:p>
+        </w:tc>
+        <w:tc>
+          <w:tcPr>
+            <w:tcW w:w="1144" w:type="dxa"/>
+          </w:tcPr>
+          <w:p>
+            <w:pPr>
+              <w:spacing w:after="0" w:line="240" w:lineRule="auto"/>
+              <w:jc w:val="both"/>
+              <w:cnfStyle w:val="000000000000" w:firstRow="0" w:lastRow="0" w:firstColumn="0" w:lastColumn="0" w:oddVBand="0" w:evenVBand="0" w:oddHBand="0" w:evenHBand="0" w:firstRowFirstColumn="0" w:firstRowLastColumn="0" w:lastRowFirstColumn="0" w:lastRowLastColumn="0"/>
+              <w:rPr>
+                <w:rFonts w:ascii="Calibri" w:eastAsia="Calibri" w:hAnsi="Calibri"/>
+              </w:rPr>
+            </w:pPr>
+            <w:r>
+              <w:rPr>
+                <w:rFonts w:ascii="Calibri" w:eastAsia="Calibri" w:hAnsi="Calibri"/>
+              </w:rPr>
+              <w:t>1.75</w:t>
+            </w:r>
+          </w:p>
+        </w:tc>
+        <w:tc>
+          <w:tcPr>
+            <w:tcW w:w="5650" w:type="dxa"/>
+          </w:tcPr>
+          <w:p>
+            <w:pPr>
+              <w:spacing w:after="0" w:line="240" w:lineRule="auto"/>
+              <w:jc w:val="both"/>
+              <w:cnfStyle w:val="000000000000" w:firstRow="0" w:lastRow="0" w:firstColumn="0" w:lastColumn="0" w:oddVBand="0" w:evenVBand="0" w:oddHBand="0" w:evenHBand="0" w:firstRowFirstColumn="0" w:firstRowLastColumn="0" w:lastRowFirstColumn="0" w:lastRowLastColumn="0"/>
+              <w:rPr>
+                <w:rFonts w:ascii="Calibri" w:eastAsia="Calibri" w:hAnsi="Calibri"/>
+              </w:rPr>
+            </w:pPr>
+            <w:r>
+              <w:rPr>
+                <w:rFonts w:ascii="Calibri" w:eastAsia="Calibri" w:hAnsi="Calibri"/>
+              </w:rPr>
+              <w:t>Implémentation de la page qui supprime les nouvelles</w:t>
+            </w:r>
           </w:p>
         </w:tc>
         <w:tc>
@@ -8654,6 +9308,90 @@
               <w:spacing w:after="0" w:line="240" w:lineRule="auto"/>
               <w:jc w:val="both"/>
               <w:cnfStyle w:val="000000000000" w:firstRow="0" w:lastRow="0" w:firstColumn="0" w:lastColumn="0" w:oddVBand="0" w:evenVBand="0" w:oddHBand="0" w:evenHBand="0" w:firstRowFirstColumn="0" w:firstRowLastColumn="0" w:lastRowFirstColumn="0" w:lastRowLastColumn="0"/>
+              <w:rPr>
+                <w:rFonts w:ascii="Calibri" w:eastAsia="Calibri" w:hAnsi="Calibri"/>
+              </w:rPr>
+            </w:pPr>
+            <w:r>
+              <w:rPr>
+                <w:rFonts w:ascii="Calibri" w:eastAsia="Calibri" w:hAnsi="Calibri"/>
+              </w:rPr>
+              <w:t>Je profite des deux pages qui ont été faites pour d’autres fonctionnalités pour développer le plus vite possible sans erreur.</w:t>
+            </w:r>
+          </w:p>
+        </w:tc>
+      </w:tr>
+      <w:tr>
+        <w:trPr>
+          <w:cnfStyle w:val="000000100000" w:firstRow="0" w:lastRow="0" w:firstColumn="0" w:lastColumn="0" w:oddVBand="0" w:evenVBand="0" w:oddHBand="1" w:evenHBand="0" w:firstRowFirstColumn="0" w:firstRowLastColumn="0" w:lastRowFirstColumn="0" w:lastRowLastColumn="0"/>
+          <w:trHeight w:val="495"/>
+        </w:trPr>
+        <w:tc>
+          <w:tcPr>
+            <w:cnfStyle w:val="001000000000" w:firstRow="0" w:lastRow="0" w:firstColumn="1" w:lastColumn="0" w:oddVBand="0" w:evenVBand="0" w:oddHBand="0" w:evenHBand="0" w:firstRowFirstColumn="0" w:firstRowLastColumn="0" w:lastRowFirstColumn="0" w:lastRowLastColumn="0"/>
+            <w:tcW w:w="2112" w:type="dxa"/>
+          </w:tcPr>
+          <w:p>
+            <w:pPr>
+              <w:spacing w:after="0" w:line="240" w:lineRule="auto"/>
+              <w:jc w:val="both"/>
+              <w:rPr>
+                <w:rFonts w:ascii="Calibri" w:eastAsia="Calibri" w:hAnsi="Calibri"/>
+              </w:rPr>
+            </w:pPr>
+            <w:r>
+              <w:rPr>
+                <w:rFonts w:ascii="Calibri" w:eastAsia="Calibri" w:hAnsi="Calibri"/>
+              </w:rPr>
+              <w:t>Total</w:t>
+            </w:r>
+          </w:p>
+        </w:tc>
+        <w:tc>
+          <w:tcPr>
+            <w:tcW w:w="1144" w:type="dxa"/>
+          </w:tcPr>
+          <w:p>
+            <w:pPr>
+              <w:spacing w:after="0" w:line="240" w:lineRule="auto"/>
+              <w:jc w:val="both"/>
+              <w:cnfStyle w:val="000000100000" w:firstRow="0" w:lastRow="0" w:firstColumn="0" w:lastColumn="0" w:oddVBand="0" w:evenVBand="0" w:oddHBand="1" w:evenHBand="0" w:firstRowFirstColumn="0" w:firstRowLastColumn="0" w:lastRowFirstColumn="0" w:lastRowLastColumn="0"/>
+              <w:rPr>
+                <w:rFonts w:ascii="Calibri" w:eastAsia="Calibri" w:hAnsi="Calibri"/>
+              </w:rPr>
+            </w:pPr>
+            <w:r>
+              <w:rPr>
+                <w:rFonts w:ascii="Calibri" w:eastAsia="Calibri" w:hAnsi="Calibri"/>
+              </w:rPr>
+              <w:t>3.75</w:t>
+            </w:r>
+          </w:p>
+        </w:tc>
+        <w:tc>
+          <w:tcPr>
+            <w:tcW w:w="5650" w:type="dxa"/>
+          </w:tcPr>
+          <w:p>
+            <w:pPr>
+              <w:spacing w:after="0" w:line="240" w:lineRule="auto"/>
+              <w:jc w:val="both"/>
+              <w:cnfStyle w:val="000000100000" w:firstRow="0" w:lastRow="0" w:firstColumn="0" w:lastColumn="0" w:oddVBand="0" w:evenVBand="0" w:oddHBand="1" w:evenHBand="0" w:firstRowFirstColumn="0" w:firstRowLastColumn="0" w:lastRowFirstColumn="0" w:lastRowLastColumn="0"/>
+              <w:rPr>
+                <w:rFonts w:ascii="Calibri" w:eastAsia="Calibri" w:hAnsi="Calibri"/>
+              </w:rPr>
+            </w:pPr>
+          </w:p>
+        </w:tc>
+        <w:tc>
+          <w:tcPr>
+            <w:tcW w:w="5088" w:type="dxa"/>
+          </w:tcPr>
+          <w:p>
+            <w:pPr>
+              <w:spacing w:after="0" w:line="240" w:lineRule="auto"/>
+              <w:jc w:val="both"/>
+              <w:cnfStyle w:val="000000100000" w:firstRow="0" w:lastRow="0" w:firstColumn="0" w:lastColumn="0" w:oddVBand="0" w:evenVBand="0" w:oddHBand="1" w:evenHBand="0" w:firstRowFirstColumn="0" w:firstRowLastColumn="0" w:lastRowFirstColumn="0" w:lastRowLastColumn="0"/>
               <w:rPr>
                 <w:rFonts w:ascii="Calibri" w:eastAsia="Calibri" w:hAnsi="Calibri"/>
               </w:rPr>
@@ -8662,6 +9400,864 @@
         </w:tc>
       </w:tr>
     </w:tbl>
+    <w:p>
+      <w:pPr>
+        <w:jc w:val="both"/>
+      </w:pPr>
+    </w:p>
+    <w:p>
+      <w:pPr>
+        <w:pStyle w:val="Titre2"/>
+      </w:pPr>
+      <w:r>
+        <w:t>Mardi 24 mai 2022</w:t>
+      </w:r>
+    </w:p>
+    <w:tbl>
+      <w:tblPr>
+        <w:tblStyle w:val="TableauGrille4-Accentuation1"/>
+        <w:tblW w:w="13994" w:type="dxa"/>
+        <w:tblLayout w:type="fixed"/>
+        <w:tblLook w:val="04A0" w:firstRow="1" w:lastRow="0" w:firstColumn="1" w:lastColumn="0" w:noHBand="0" w:noVBand="1"/>
+      </w:tblPr>
+      <w:tblGrid>
+        <w:gridCol w:w="2112"/>
+        <w:gridCol w:w="1144"/>
+        <w:gridCol w:w="5650"/>
+        <w:gridCol w:w="5088"/>
+      </w:tblGrid>
+      <w:tr>
+        <w:trPr>
+          <w:cnfStyle w:val="100000000000" w:firstRow="1" w:lastRow="0" w:firstColumn="0" w:lastColumn="0" w:oddVBand="0" w:evenVBand="0" w:oddHBand="0" w:evenHBand="0" w:firstRowFirstColumn="0" w:firstRowLastColumn="0" w:lastRowFirstColumn="0" w:lastRowLastColumn="0"/>
+          <w:trHeight w:val="247"/>
+        </w:trPr>
+        <w:tc>
+          <w:tcPr>
+            <w:cnfStyle w:val="001000000000" w:firstRow="0" w:lastRow="0" w:firstColumn="1" w:lastColumn="0" w:oddVBand="0" w:evenVBand="0" w:oddHBand="0" w:evenHBand="0" w:firstRowFirstColumn="0" w:firstRowLastColumn="0" w:lastRowFirstColumn="0" w:lastRowLastColumn="0"/>
+            <w:tcW w:w="2112" w:type="dxa"/>
+            <w:tcBorders>
+              <w:top w:val="single" w:sz="4" w:space="0" w:color="5B9BD5"/>
+              <w:left w:val="single" w:sz="4" w:space="0" w:color="5B9BD5"/>
+              <w:bottom w:val="single" w:sz="4" w:space="0" w:color="5B9BD5"/>
+              <w:right w:val="single" w:sz="4" w:space="0" w:color="5B9BD5"/>
+            </w:tcBorders>
+          </w:tcPr>
+          <w:p>
+            <w:pPr>
+              <w:spacing w:after="0" w:line="240" w:lineRule="auto"/>
+              <w:jc w:val="both"/>
+              <w:rPr>
+                <w:rFonts w:ascii="Calibri" w:eastAsia="Calibri" w:hAnsi="Calibri"/>
+                <w:color w:val="FFFFFF"/>
+              </w:rPr>
+            </w:pPr>
+            <w:r>
+              <w:rPr>
+                <w:rFonts w:eastAsia="Calibri"/>
+                <w:color w:val="FFFFFF"/>
+              </w:rPr>
+              <w:t>Catégorie</w:t>
+            </w:r>
+          </w:p>
+        </w:tc>
+        <w:tc>
+          <w:tcPr>
+            <w:tcW w:w="1144" w:type="dxa"/>
+            <w:tcBorders>
+              <w:top w:val="single" w:sz="4" w:space="0" w:color="5B9BD5"/>
+              <w:left w:val="single" w:sz="4" w:space="0" w:color="5B9BD5"/>
+              <w:bottom w:val="single" w:sz="4" w:space="0" w:color="5B9BD5"/>
+              <w:right w:val="single" w:sz="4" w:space="0" w:color="5B9BD5"/>
+            </w:tcBorders>
+          </w:tcPr>
+          <w:p>
+            <w:pPr>
+              <w:spacing w:after="0" w:line="240" w:lineRule="auto"/>
+              <w:jc w:val="both"/>
+              <w:cnfStyle w:val="100000000000" w:firstRow="1" w:lastRow="0" w:firstColumn="0" w:lastColumn="0" w:oddVBand="0" w:evenVBand="0" w:oddHBand="0" w:evenHBand="0" w:firstRowFirstColumn="0" w:firstRowLastColumn="0" w:lastRowFirstColumn="0" w:lastRowLastColumn="0"/>
+              <w:rPr>
+                <w:rFonts w:ascii="Calibri" w:eastAsia="Calibri" w:hAnsi="Calibri"/>
+                <w:color w:val="FFFFFF"/>
+              </w:rPr>
+            </w:pPr>
+            <w:r>
+              <w:rPr>
+                <w:rFonts w:eastAsia="Calibri"/>
+                <w:color w:val="FFFFFF"/>
+              </w:rPr>
+              <w:t>Durée (h)</w:t>
+            </w:r>
+          </w:p>
+        </w:tc>
+        <w:tc>
+          <w:tcPr>
+            <w:tcW w:w="5650" w:type="dxa"/>
+            <w:tcBorders>
+              <w:top w:val="single" w:sz="4" w:space="0" w:color="5B9BD5"/>
+              <w:left w:val="single" w:sz="4" w:space="0" w:color="5B9BD5"/>
+              <w:bottom w:val="single" w:sz="4" w:space="0" w:color="5B9BD5"/>
+              <w:right w:val="single" w:sz="4" w:space="0" w:color="5B9BD5"/>
+            </w:tcBorders>
+          </w:tcPr>
+          <w:p>
+            <w:pPr>
+              <w:spacing w:after="0" w:line="240" w:lineRule="auto"/>
+              <w:jc w:val="both"/>
+              <w:cnfStyle w:val="100000000000" w:firstRow="1" w:lastRow="0" w:firstColumn="0" w:lastColumn="0" w:oddVBand="0" w:evenVBand="0" w:oddHBand="0" w:evenHBand="0" w:firstRowFirstColumn="0" w:firstRowLastColumn="0" w:lastRowFirstColumn="0" w:lastRowLastColumn="0"/>
+              <w:rPr>
+                <w:rFonts w:ascii="Calibri" w:eastAsia="Calibri" w:hAnsi="Calibri"/>
+                <w:color w:val="FFFFFF"/>
+              </w:rPr>
+            </w:pPr>
+            <w:r>
+              <w:rPr>
+                <w:rFonts w:eastAsia="Calibri"/>
+                <w:color w:val="FFFFFF"/>
+              </w:rPr>
+              <w:t>Description</w:t>
+            </w:r>
+          </w:p>
+        </w:tc>
+        <w:tc>
+          <w:tcPr>
+            <w:tcW w:w="5088" w:type="dxa"/>
+            <w:tcBorders>
+              <w:top w:val="single" w:sz="4" w:space="0" w:color="5B9BD5"/>
+              <w:left w:val="single" w:sz="4" w:space="0" w:color="5B9BD5"/>
+              <w:bottom w:val="single" w:sz="4" w:space="0" w:color="5B9BD5"/>
+              <w:right w:val="single" w:sz="4" w:space="0" w:color="5B9BD5"/>
+            </w:tcBorders>
+          </w:tcPr>
+          <w:p>
+            <w:pPr>
+              <w:spacing w:after="0" w:line="240" w:lineRule="auto"/>
+              <w:jc w:val="both"/>
+              <w:cnfStyle w:val="100000000000" w:firstRow="1" w:lastRow="0" w:firstColumn="0" w:lastColumn="0" w:oddVBand="0" w:evenVBand="0" w:oddHBand="0" w:evenHBand="0" w:firstRowFirstColumn="0" w:firstRowLastColumn="0" w:lastRowFirstColumn="0" w:lastRowLastColumn="0"/>
+              <w:rPr>
+                <w:rFonts w:ascii="Calibri" w:eastAsia="Calibri" w:hAnsi="Calibri"/>
+                <w:color w:val="FFFFFF"/>
+              </w:rPr>
+            </w:pPr>
+            <w:r>
+              <w:rPr>
+                <w:rFonts w:eastAsia="Calibri"/>
+                <w:color w:val="FFFFFF"/>
+              </w:rPr>
+              <w:t>Remarques</w:t>
+            </w:r>
+          </w:p>
+        </w:tc>
+      </w:tr>
+      <w:tr>
+        <w:trPr>
+          <w:cnfStyle w:val="000000100000" w:firstRow="0" w:lastRow="0" w:firstColumn="0" w:lastColumn="0" w:oddVBand="0" w:evenVBand="0" w:oddHBand="1" w:evenHBand="0" w:firstRowFirstColumn="0" w:firstRowLastColumn="0" w:lastRowFirstColumn="0" w:lastRowLastColumn="0"/>
+          <w:trHeight w:val="247"/>
+        </w:trPr>
+        <w:tc>
+          <w:tcPr>
+            <w:cnfStyle w:val="001000000000" w:firstRow="0" w:lastRow="0" w:firstColumn="1" w:lastColumn="0" w:oddVBand="0" w:evenVBand="0" w:oddHBand="0" w:evenHBand="0" w:firstRowFirstColumn="0" w:firstRowLastColumn="0" w:lastRowFirstColumn="0" w:lastRowLastColumn="0"/>
+            <w:tcW w:w="2112" w:type="dxa"/>
+          </w:tcPr>
+          <w:p>
+            <w:pPr>
+              <w:spacing w:after="0" w:line="240" w:lineRule="auto"/>
+              <w:jc w:val="both"/>
+              <w:rPr>
+                <w:rFonts w:ascii="Calibri" w:eastAsia="Calibri" w:hAnsi="Calibri"/>
+              </w:rPr>
+            </w:pPr>
+            <w:r>
+              <w:rPr>
+                <w:rFonts w:ascii="Calibri" w:eastAsia="Calibri" w:hAnsi="Calibri"/>
+              </w:rPr>
+              <w:t>Implémentation,</w:t>
+            </w:r>
+          </w:p>
+          <w:p>
+            <w:pPr>
+              <w:spacing w:after="0" w:line="240" w:lineRule="auto"/>
+              <w:jc w:val="both"/>
+              <w:rPr>
+                <w:rFonts w:ascii="Calibri" w:eastAsia="Calibri" w:hAnsi="Calibri"/>
+              </w:rPr>
+            </w:pPr>
+            <w:r>
+              <w:rPr>
+                <w:rFonts w:ascii="Calibri" w:eastAsia="Calibri" w:hAnsi="Calibri"/>
+              </w:rPr>
+              <w:t>Modification des équipes</w:t>
+            </w:r>
+          </w:p>
+          <w:p>
+            <w:pPr>
+              <w:spacing w:after="0" w:line="240" w:lineRule="auto"/>
+              <w:jc w:val="both"/>
+              <w:rPr>
+                <w:rFonts w:ascii="Calibri" w:eastAsia="Calibri" w:hAnsi="Calibri"/>
+              </w:rPr>
+            </w:pPr>
+          </w:p>
+        </w:tc>
+        <w:tc>
+          <w:tcPr>
+            <w:tcW w:w="1144" w:type="dxa"/>
+          </w:tcPr>
+          <w:p>
+            <w:pPr>
+              <w:spacing w:after="0" w:line="240" w:lineRule="auto"/>
+              <w:jc w:val="both"/>
+              <w:cnfStyle w:val="000000100000" w:firstRow="0" w:lastRow="0" w:firstColumn="0" w:lastColumn="0" w:oddVBand="0" w:evenVBand="0" w:oddHBand="1" w:evenHBand="0" w:firstRowFirstColumn="0" w:firstRowLastColumn="0" w:lastRowFirstColumn="0" w:lastRowLastColumn="0"/>
+              <w:rPr>
+                <w:rFonts w:ascii="Calibri" w:eastAsia="Calibri" w:hAnsi="Calibri"/>
+              </w:rPr>
+            </w:pPr>
+            <w:r>
+              <w:rPr>
+                <w:rFonts w:ascii="Calibri" w:eastAsia="Calibri" w:hAnsi="Calibri"/>
+              </w:rPr>
+              <w:t>1</w:t>
+            </w:r>
+          </w:p>
+        </w:tc>
+        <w:tc>
+          <w:tcPr>
+            <w:tcW w:w="5650" w:type="dxa"/>
+          </w:tcPr>
+          <w:p>
+            <w:pPr>
+              <w:spacing w:after="0" w:line="240" w:lineRule="auto"/>
+              <w:jc w:val="both"/>
+              <w:cnfStyle w:val="000000100000" w:firstRow="0" w:lastRow="0" w:firstColumn="0" w:lastColumn="0" w:oddVBand="0" w:evenVBand="0" w:oddHBand="1" w:evenHBand="0" w:firstRowFirstColumn="0" w:firstRowLastColumn="0" w:lastRowFirstColumn="0" w:lastRowLastColumn="0"/>
+              <w:rPr>
+                <w:rFonts w:ascii="Calibri" w:eastAsia="Calibri" w:hAnsi="Calibri"/>
+              </w:rPr>
+            </w:pPr>
+            <w:r>
+              <w:rPr>
+                <w:rFonts w:ascii="Calibri" w:eastAsia="Calibri" w:hAnsi="Calibri"/>
+              </w:rPr>
+              <w:t>Implémentation de la page qui modifie les équipes.</w:t>
+            </w:r>
+          </w:p>
+        </w:tc>
+        <w:tc>
+          <w:tcPr>
+            <w:tcW w:w="5088" w:type="dxa"/>
+          </w:tcPr>
+          <w:p>
+            <w:pPr>
+              <w:spacing w:after="0" w:line="240" w:lineRule="auto"/>
+              <w:jc w:val="both"/>
+              <w:cnfStyle w:val="000000100000" w:firstRow="0" w:lastRow="0" w:firstColumn="0" w:lastColumn="0" w:oddVBand="0" w:evenVBand="0" w:oddHBand="1" w:evenHBand="0" w:firstRowFirstColumn="0" w:firstRowLastColumn="0" w:lastRowFirstColumn="0" w:lastRowLastColumn="0"/>
+              <w:rPr>
+                <w:rFonts w:ascii="Calibri" w:eastAsia="Calibri" w:hAnsi="Calibri"/>
+              </w:rPr>
+            </w:pPr>
+            <w:r>
+              <w:rPr>
+                <w:rFonts w:ascii="Calibri" w:eastAsia="Calibri" w:hAnsi="Calibri"/>
+              </w:rPr>
+              <w:t>En ordre</w:t>
+            </w:r>
+          </w:p>
+        </w:tc>
+      </w:tr>
+      <w:tr>
+        <w:trPr>
+          <w:trHeight w:val="247"/>
+        </w:trPr>
+        <w:tc>
+          <w:tcPr>
+            <w:cnfStyle w:val="001000000000" w:firstRow="0" w:lastRow="0" w:firstColumn="1" w:lastColumn="0" w:oddVBand="0" w:evenVBand="0" w:oddHBand="0" w:evenHBand="0" w:firstRowFirstColumn="0" w:firstRowLastColumn="0" w:lastRowFirstColumn="0" w:lastRowLastColumn="0"/>
+            <w:tcW w:w="2112" w:type="dxa"/>
+          </w:tcPr>
+          <w:p>
+            <w:pPr>
+              <w:spacing w:after="0" w:line="240" w:lineRule="auto"/>
+              <w:jc w:val="both"/>
+              <w:rPr>
+                <w:rFonts w:ascii="Calibri" w:eastAsia="Calibri" w:hAnsi="Calibri"/>
+              </w:rPr>
+            </w:pPr>
+            <w:r>
+              <w:rPr>
+                <w:rFonts w:ascii="Calibri" w:eastAsia="Calibri" w:hAnsi="Calibri"/>
+              </w:rPr>
+              <w:t>Implémentation, suppression des équipes</w:t>
+            </w:r>
+          </w:p>
+        </w:tc>
+        <w:tc>
+          <w:tcPr>
+            <w:tcW w:w="1144" w:type="dxa"/>
+          </w:tcPr>
+          <w:p>
+            <w:pPr>
+              <w:spacing w:after="0" w:line="240" w:lineRule="auto"/>
+              <w:jc w:val="both"/>
+              <w:cnfStyle w:val="000000000000" w:firstRow="0" w:lastRow="0" w:firstColumn="0" w:lastColumn="0" w:oddVBand="0" w:evenVBand="0" w:oddHBand="0" w:evenHBand="0" w:firstRowFirstColumn="0" w:firstRowLastColumn="0" w:lastRowFirstColumn="0" w:lastRowLastColumn="0"/>
+              <w:rPr>
+                <w:rFonts w:ascii="Calibri" w:eastAsia="Calibri" w:hAnsi="Calibri"/>
+              </w:rPr>
+            </w:pPr>
+            <w:r>
+              <w:rPr>
+                <w:rFonts w:ascii="Calibri" w:eastAsia="Calibri" w:hAnsi="Calibri"/>
+              </w:rPr>
+              <w:t>1</w:t>
+            </w:r>
+          </w:p>
+        </w:tc>
+        <w:tc>
+          <w:tcPr>
+            <w:tcW w:w="5650" w:type="dxa"/>
+          </w:tcPr>
+          <w:p>
+            <w:pPr>
+              <w:spacing w:after="0" w:line="240" w:lineRule="auto"/>
+              <w:jc w:val="both"/>
+              <w:cnfStyle w:val="000000000000" w:firstRow="0" w:lastRow="0" w:firstColumn="0" w:lastColumn="0" w:oddVBand="0" w:evenVBand="0" w:oddHBand="0" w:evenHBand="0" w:firstRowFirstColumn="0" w:firstRowLastColumn="0" w:lastRowFirstColumn="0" w:lastRowLastColumn="0"/>
+              <w:rPr>
+                <w:rFonts w:ascii="Calibri" w:eastAsia="Calibri" w:hAnsi="Calibri"/>
+              </w:rPr>
+            </w:pPr>
+            <w:r>
+              <w:rPr>
+                <w:rFonts w:ascii="Calibri" w:eastAsia="Calibri" w:hAnsi="Calibri"/>
+              </w:rPr>
+              <w:t>Implémentation de la page qui supprime les équipes.</w:t>
+            </w:r>
+          </w:p>
+        </w:tc>
+        <w:tc>
+          <w:tcPr>
+            <w:tcW w:w="5088" w:type="dxa"/>
+          </w:tcPr>
+          <w:p>
+            <w:pPr>
+              <w:spacing w:after="0" w:line="240" w:lineRule="auto"/>
+              <w:jc w:val="both"/>
+              <w:cnfStyle w:val="000000000000" w:firstRow="0" w:lastRow="0" w:firstColumn="0" w:lastColumn="0" w:oddVBand="0" w:evenVBand="0" w:oddHBand="0" w:evenHBand="0" w:firstRowFirstColumn="0" w:firstRowLastColumn="0" w:lastRowFirstColumn="0" w:lastRowLastColumn="0"/>
+              <w:rPr>
+                <w:rFonts w:ascii="Calibri" w:eastAsia="Calibri" w:hAnsi="Calibri"/>
+              </w:rPr>
+            </w:pPr>
+            <w:r>
+              <w:rPr>
+                <w:rFonts w:ascii="Calibri" w:eastAsia="Calibri" w:hAnsi="Calibri"/>
+              </w:rPr>
+              <w:t>En ordre</w:t>
+            </w:r>
+          </w:p>
+        </w:tc>
+      </w:tr>
+      <w:tr>
+        <w:trPr>
+          <w:cnfStyle w:val="000000100000" w:firstRow="0" w:lastRow="0" w:firstColumn="0" w:lastColumn="0" w:oddVBand="0" w:evenVBand="0" w:oddHBand="1" w:evenHBand="0" w:firstRowFirstColumn="0" w:firstRowLastColumn="0" w:lastRowFirstColumn="0" w:lastRowLastColumn="0"/>
+          <w:trHeight w:val="495"/>
+        </w:trPr>
+        <w:tc>
+          <w:tcPr>
+            <w:cnfStyle w:val="001000000000" w:firstRow="0" w:lastRow="0" w:firstColumn="1" w:lastColumn="0" w:oddVBand="0" w:evenVBand="0" w:oddHBand="0" w:evenHBand="0" w:firstRowFirstColumn="0" w:firstRowLastColumn="0" w:lastRowFirstColumn="0" w:lastRowLastColumn="0"/>
+            <w:tcW w:w="2112" w:type="dxa"/>
+          </w:tcPr>
+          <w:p>
+            <w:pPr>
+              <w:spacing w:after="0" w:line="240" w:lineRule="auto"/>
+              <w:jc w:val="both"/>
+              <w:rPr>
+                <w:rFonts w:ascii="Calibri" w:eastAsia="Calibri" w:hAnsi="Calibri"/>
+              </w:rPr>
+            </w:pPr>
+            <w:r>
+              <w:rPr>
+                <w:rFonts w:ascii="Calibri" w:eastAsia="Calibri" w:hAnsi="Calibri"/>
+              </w:rPr>
+              <w:t>Administratif</w:t>
+            </w:r>
+          </w:p>
+        </w:tc>
+        <w:tc>
+          <w:tcPr>
+            <w:tcW w:w="1144" w:type="dxa"/>
+          </w:tcPr>
+          <w:p>
+            <w:pPr>
+              <w:spacing w:after="0" w:line="240" w:lineRule="auto"/>
+              <w:jc w:val="both"/>
+              <w:cnfStyle w:val="000000100000" w:firstRow="0" w:lastRow="0" w:firstColumn="0" w:lastColumn="0" w:oddVBand="0" w:evenVBand="0" w:oddHBand="1" w:evenHBand="0" w:firstRowFirstColumn="0" w:firstRowLastColumn="0" w:lastRowFirstColumn="0" w:lastRowLastColumn="0"/>
+              <w:rPr>
+                <w:rFonts w:ascii="Calibri" w:eastAsia="Calibri" w:hAnsi="Calibri"/>
+              </w:rPr>
+            </w:pPr>
+            <w:r>
+              <w:rPr>
+                <w:rFonts w:ascii="Calibri" w:eastAsia="Calibri" w:hAnsi="Calibri"/>
+              </w:rPr>
+              <w:t>0.5</w:t>
+            </w:r>
+          </w:p>
+        </w:tc>
+        <w:tc>
+          <w:tcPr>
+            <w:tcW w:w="5650" w:type="dxa"/>
+          </w:tcPr>
+          <w:p>
+            <w:pPr>
+              <w:spacing w:after="0" w:line="240" w:lineRule="auto"/>
+              <w:jc w:val="both"/>
+              <w:cnfStyle w:val="000000100000" w:firstRow="0" w:lastRow="0" w:firstColumn="0" w:lastColumn="0" w:oddVBand="0" w:evenVBand="0" w:oddHBand="1" w:evenHBand="0" w:firstRowFirstColumn="0" w:firstRowLastColumn="0" w:lastRowFirstColumn="0" w:lastRowLastColumn="0"/>
+              <w:rPr>
+                <w:rFonts w:ascii="Calibri" w:eastAsia="Calibri" w:hAnsi="Calibri"/>
+              </w:rPr>
+            </w:pPr>
+            <w:r>
+              <w:rPr>
+                <w:rFonts w:ascii="Calibri" w:eastAsia="Calibri" w:hAnsi="Calibri"/>
+              </w:rPr>
+              <w:t xml:space="preserve">Entretien avec Mme </w:t>
+            </w:r>
+            <w:proofErr w:type="spellStart"/>
+            <w:r>
+              <w:rPr>
+                <w:rFonts w:ascii="Calibri" w:eastAsia="Calibri" w:hAnsi="Calibri"/>
+              </w:rPr>
+              <w:t>Andolfatto</w:t>
+            </w:r>
+            <w:proofErr w:type="spellEnd"/>
+            <w:r>
+              <w:rPr>
+                <w:rFonts w:ascii="Calibri" w:eastAsia="Calibri" w:hAnsi="Calibri"/>
+              </w:rPr>
+              <w:t xml:space="preserve"> pour une séance de questions, faire un bilan des fonctionnalités, et les améliorations importantes à apporter.</w:t>
+            </w:r>
+          </w:p>
+        </w:tc>
+        <w:tc>
+          <w:tcPr>
+            <w:tcW w:w="5088" w:type="dxa"/>
+          </w:tcPr>
+          <w:p>
+            <w:pPr>
+              <w:spacing w:after="0" w:line="240" w:lineRule="auto"/>
+              <w:jc w:val="both"/>
+              <w:cnfStyle w:val="000000100000" w:firstRow="0" w:lastRow="0" w:firstColumn="0" w:lastColumn="0" w:oddVBand="0" w:evenVBand="0" w:oddHBand="1" w:evenHBand="0" w:firstRowFirstColumn="0" w:firstRowLastColumn="0" w:lastRowFirstColumn="0" w:lastRowLastColumn="0"/>
+              <w:rPr>
+                <w:rFonts w:ascii="Calibri" w:eastAsia="Calibri" w:hAnsi="Calibri"/>
+              </w:rPr>
+            </w:pPr>
+          </w:p>
+        </w:tc>
+      </w:tr>
+      <w:tr>
+        <w:trPr>
+          <w:trHeight w:val="247"/>
+        </w:trPr>
+        <w:tc>
+          <w:tcPr>
+            <w:cnfStyle w:val="001000000000" w:firstRow="0" w:lastRow="0" w:firstColumn="1" w:lastColumn="0" w:oddVBand="0" w:evenVBand="0" w:oddHBand="0" w:evenHBand="0" w:firstRowFirstColumn="0" w:firstRowLastColumn="0" w:lastRowFirstColumn="0" w:lastRowLastColumn="0"/>
+            <w:tcW w:w="2112" w:type="dxa"/>
+          </w:tcPr>
+          <w:p>
+            <w:pPr>
+              <w:spacing w:after="0" w:line="240" w:lineRule="auto"/>
+              <w:jc w:val="both"/>
+              <w:rPr>
+                <w:rFonts w:ascii="Calibri" w:eastAsia="Calibri" w:hAnsi="Calibri"/>
+              </w:rPr>
+            </w:pPr>
+            <w:r>
+              <w:rPr>
+                <w:rFonts w:ascii="Calibri" w:eastAsia="Calibri" w:hAnsi="Calibri"/>
+              </w:rPr>
+              <w:t>Administratif</w:t>
+            </w:r>
+          </w:p>
+        </w:tc>
+        <w:tc>
+          <w:tcPr>
+            <w:tcW w:w="1144" w:type="dxa"/>
+          </w:tcPr>
+          <w:p>
+            <w:pPr>
+              <w:spacing w:after="0" w:line="240" w:lineRule="auto"/>
+              <w:jc w:val="both"/>
+              <w:cnfStyle w:val="000000000000" w:firstRow="0" w:lastRow="0" w:firstColumn="0" w:lastColumn="0" w:oddVBand="0" w:evenVBand="0" w:oddHBand="0" w:evenHBand="0" w:firstRowFirstColumn="0" w:firstRowLastColumn="0" w:lastRowFirstColumn="0" w:lastRowLastColumn="0"/>
+              <w:rPr>
+                <w:rFonts w:ascii="Calibri" w:eastAsia="Calibri" w:hAnsi="Calibri"/>
+              </w:rPr>
+            </w:pPr>
+            <w:r>
+              <w:rPr>
+                <w:rFonts w:ascii="Calibri" w:eastAsia="Calibri" w:hAnsi="Calibri"/>
+              </w:rPr>
+              <w:t>1</w:t>
+            </w:r>
+          </w:p>
+        </w:tc>
+        <w:tc>
+          <w:tcPr>
+            <w:tcW w:w="5650" w:type="dxa"/>
+          </w:tcPr>
+          <w:p>
+            <w:pPr>
+              <w:spacing w:after="0" w:line="240" w:lineRule="auto"/>
+              <w:jc w:val="both"/>
+              <w:cnfStyle w:val="000000000000" w:firstRow="0" w:lastRow="0" w:firstColumn="0" w:lastColumn="0" w:oddVBand="0" w:evenVBand="0" w:oddHBand="0" w:evenHBand="0" w:firstRowFirstColumn="0" w:firstRowLastColumn="0" w:lastRowFirstColumn="0" w:lastRowLastColumn="0"/>
+              <w:rPr>
+                <w:rFonts w:ascii="Calibri" w:eastAsia="Calibri" w:hAnsi="Calibri"/>
+              </w:rPr>
+            </w:pPr>
+            <w:r>
+              <w:rPr>
+                <w:rFonts w:ascii="Calibri" w:eastAsia="Calibri" w:hAnsi="Calibri"/>
+              </w:rPr>
+              <w:t xml:space="preserve">Je modifie les formulaires </w:t>
+            </w:r>
+            <w:r>
+              <w:rPr>
+                <w:rFonts w:ascii="Calibri" w:eastAsia="Calibri" w:hAnsi="Calibri"/>
+              </w:rPr>
+              <w:t xml:space="preserve">et les informations affichées </w:t>
+            </w:r>
+            <w:r>
+              <w:rPr>
+                <w:rFonts w:ascii="Calibri" w:eastAsia="Calibri" w:hAnsi="Calibri"/>
+              </w:rPr>
+              <w:t>selon les instructions données</w:t>
+            </w:r>
+            <w:r>
+              <w:rPr>
+                <w:rFonts w:ascii="Calibri" w:eastAsia="Calibri" w:hAnsi="Calibri"/>
+              </w:rPr>
+              <w:t>.</w:t>
+            </w:r>
+          </w:p>
+        </w:tc>
+        <w:tc>
+          <w:tcPr>
+            <w:tcW w:w="5088" w:type="dxa"/>
+          </w:tcPr>
+          <w:p>
+            <w:pPr>
+              <w:spacing w:after="0" w:line="240" w:lineRule="auto"/>
+              <w:jc w:val="both"/>
+              <w:cnfStyle w:val="000000000000" w:firstRow="0" w:lastRow="0" w:firstColumn="0" w:lastColumn="0" w:oddVBand="0" w:evenVBand="0" w:oddHBand="0" w:evenHBand="0" w:firstRowFirstColumn="0" w:firstRowLastColumn="0" w:lastRowFirstColumn="0" w:lastRowLastColumn="0"/>
+              <w:rPr>
+                <w:rFonts w:ascii="Calibri" w:eastAsia="Calibri" w:hAnsi="Calibri"/>
+              </w:rPr>
+            </w:pPr>
+            <w:r>
+              <w:rPr>
+                <w:rFonts w:ascii="Calibri" w:eastAsia="Calibri" w:hAnsi="Calibri"/>
+              </w:rPr>
+              <w:t>Certaines informations étaient superflues, mais je n’</w:t>
+            </w:r>
+            <w:r>
+              <w:rPr>
+                <w:rFonts w:ascii="Calibri" w:eastAsia="Calibri" w:hAnsi="Calibri"/>
+              </w:rPr>
+              <w:t>ai pas perdu de temps, je modifie quelques champs. C’est en ordre maintenant.</w:t>
+            </w:r>
+          </w:p>
+        </w:tc>
+      </w:tr>
+      <w:tr>
+        <w:trPr>
+          <w:cnfStyle w:val="000000100000" w:firstRow="0" w:lastRow="0" w:firstColumn="0" w:lastColumn="0" w:oddVBand="0" w:evenVBand="0" w:oddHBand="1" w:evenHBand="0" w:firstRowFirstColumn="0" w:firstRowLastColumn="0" w:lastRowFirstColumn="0" w:lastRowLastColumn="0"/>
+          <w:trHeight w:val="247"/>
+        </w:trPr>
+        <w:tc>
+          <w:tcPr>
+            <w:cnfStyle w:val="001000000000" w:firstRow="0" w:lastRow="0" w:firstColumn="1" w:lastColumn="0" w:oddVBand="0" w:evenVBand="0" w:oddHBand="0" w:evenHBand="0" w:firstRowFirstColumn="0" w:firstRowLastColumn="0" w:lastRowFirstColumn="0" w:lastRowLastColumn="0"/>
+            <w:tcW w:w="2112" w:type="dxa"/>
+          </w:tcPr>
+          <w:p>
+            <w:pPr>
+              <w:spacing w:after="0" w:line="240" w:lineRule="auto"/>
+              <w:jc w:val="both"/>
+              <w:rPr>
+                <w:rFonts w:ascii="Calibri" w:eastAsia="Calibri" w:hAnsi="Calibri"/>
+              </w:rPr>
+            </w:pPr>
+            <w:r>
+              <w:rPr>
+                <w:rFonts w:ascii="Calibri" w:eastAsia="Calibri" w:hAnsi="Calibri"/>
+              </w:rPr>
+              <w:t>Documentation</w:t>
+            </w:r>
+            <w:r>
+              <w:rPr>
+                <w:rFonts w:ascii="Calibri" w:eastAsia="Calibri" w:hAnsi="Calibri"/>
+              </w:rPr>
+              <w:t>, réalisation</w:t>
+            </w:r>
+          </w:p>
+        </w:tc>
+        <w:tc>
+          <w:tcPr>
+            <w:tcW w:w="1144" w:type="dxa"/>
+          </w:tcPr>
+          <w:p>
+            <w:pPr>
+              <w:spacing w:after="0" w:line="240" w:lineRule="auto"/>
+              <w:jc w:val="both"/>
+              <w:cnfStyle w:val="000000100000" w:firstRow="0" w:lastRow="0" w:firstColumn="0" w:lastColumn="0" w:oddVBand="0" w:evenVBand="0" w:oddHBand="1" w:evenHBand="0" w:firstRowFirstColumn="0" w:firstRowLastColumn="0" w:lastRowFirstColumn="0" w:lastRowLastColumn="0"/>
+              <w:rPr>
+                <w:rFonts w:ascii="Calibri" w:eastAsia="Calibri" w:hAnsi="Calibri"/>
+              </w:rPr>
+            </w:pPr>
+            <w:r>
+              <w:rPr>
+                <w:rFonts w:ascii="Calibri" w:eastAsia="Calibri" w:hAnsi="Calibri"/>
+              </w:rPr>
+              <w:t>2</w:t>
+            </w:r>
+          </w:p>
+        </w:tc>
+        <w:tc>
+          <w:tcPr>
+            <w:tcW w:w="5650" w:type="dxa"/>
+          </w:tcPr>
+          <w:p>
+            <w:pPr>
+              <w:spacing w:after="0" w:line="240" w:lineRule="auto"/>
+              <w:jc w:val="both"/>
+              <w:cnfStyle w:val="000000100000" w:firstRow="0" w:lastRow="0" w:firstColumn="0" w:lastColumn="0" w:oddVBand="0" w:evenVBand="0" w:oddHBand="1" w:evenHBand="0" w:firstRowFirstColumn="0" w:firstRowLastColumn="0" w:lastRowFirstColumn="0" w:lastRowLastColumn="0"/>
+              <w:rPr>
+                <w:rFonts w:ascii="Calibri" w:eastAsia="Calibri" w:hAnsi="Calibri"/>
+              </w:rPr>
+            </w:pPr>
+            <w:r>
+              <w:rPr>
+                <w:rFonts w:ascii="Calibri" w:eastAsia="Calibri" w:hAnsi="Calibri"/>
+              </w:rPr>
+              <w:t>Je rédige et j’illustre quelques exemples de mes formulaires que j’ai créés, et j’essaie de décrire comment les informations transitent.</w:t>
+            </w:r>
+          </w:p>
+        </w:tc>
+        <w:tc>
+          <w:tcPr>
+            <w:tcW w:w="5088" w:type="dxa"/>
+          </w:tcPr>
+          <w:p>
+            <w:pPr>
+              <w:spacing w:after="0" w:line="240" w:lineRule="auto"/>
+              <w:jc w:val="both"/>
+              <w:cnfStyle w:val="000000100000" w:firstRow="0" w:lastRow="0" w:firstColumn="0" w:lastColumn="0" w:oddVBand="0" w:evenVBand="0" w:oddHBand="1" w:evenHBand="0" w:firstRowFirstColumn="0" w:firstRowLastColumn="0" w:lastRowFirstColumn="0" w:lastRowLastColumn="0"/>
+              <w:rPr>
+                <w:rFonts w:ascii="Calibri" w:eastAsia="Calibri" w:hAnsi="Calibri"/>
+              </w:rPr>
+            </w:pPr>
+            <w:r>
+              <w:rPr>
+                <w:rFonts w:ascii="Calibri" w:eastAsia="Calibri" w:hAnsi="Calibri"/>
+              </w:rPr>
+              <w:t>Comme je n’ai pas d’inspiration pour l’analyse, je me contente de décrire ce que j’ai fait. J’explique le fonctionnement du mieux que je peux, et cela produit plus de résultat.</w:t>
+            </w:r>
+          </w:p>
+        </w:tc>
+      </w:tr>
+      <w:tr>
+        <w:trPr>
+          <w:trHeight w:val="247"/>
+        </w:trPr>
+        <w:tc>
+          <w:tcPr>
+            <w:cnfStyle w:val="001000000000" w:firstRow="0" w:lastRow="0" w:firstColumn="1" w:lastColumn="0" w:oddVBand="0" w:evenVBand="0" w:oddHBand="0" w:evenHBand="0" w:firstRowFirstColumn="0" w:firstRowLastColumn="0" w:lastRowFirstColumn="0" w:lastRowLastColumn="0"/>
+            <w:tcW w:w="2112" w:type="dxa"/>
+          </w:tcPr>
+          <w:p>
+            <w:pPr>
+              <w:spacing w:after="0" w:line="240" w:lineRule="auto"/>
+              <w:jc w:val="both"/>
+              <w:rPr>
+                <w:rFonts w:ascii="Calibri" w:eastAsia="Calibri" w:hAnsi="Calibri"/>
+              </w:rPr>
+            </w:pPr>
+            <w:r>
+              <w:rPr>
+                <w:rFonts w:ascii="Calibri" w:eastAsia="Calibri" w:hAnsi="Calibri"/>
+              </w:rPr>
+              <w:lastRenderedPageBreak/>
+              <w:t>Administratif</w:t>
+            </w:r>
+          </w:p>
+        </w:tc>
+        <w:tc>
+          <w:tcPr>
+            <w:tcW w:w="1144" w:type="dxa"/>
+          </w:tcPr>
+          <w:p>
+            <w:pPr>
+              <w:spacing w:after="0" w:line="240" w:lineRule="auto"/>
+              <w:jc w:val="both"/>
+              <w:cnfStyle w:val="000000000000" w:firstRow="0" w:lastRow="0" w:firstColumn="0" w:lastColumn="0" w:oddVBand="0" w:evenVBand="0" w:oddHBand="0" w:evenHBand="0" w:firstRowFirstColumn="0" w:firstRowLastColumn="0" w:lastRowFirstColumn="0" w:lastRowLastColumn="0"/>
+              <w:rPr>
+                <w:rFonts w:ascii="Calibri" w:eastAsia="Calibri" w:hAnsi="Calibri"/>
+              </w:rPr>
+            </w:pPr>
+            <w:r>
+              <w:rPr>
+                <w:rFonts w:ascii="Calibri" w:eastAsia="Calibri" w:hAnsi="Calibri"/>
+              </w:rPr>
+              <w:t>0.5</w:t>
+            </w:r>
+          </w:p>
+        </w:tc>
+        <w:tc>
+          <w:tcPr>
+            <w:tcW w:w="5650" w:type="dxa"/>
+          </w:tcPr>
+          <w:p>
+            <w:pPr>
+              <w:spacing w:after="0" w:line="240" w:lineRule="auto"/>
+              <w:jc w:val="both"/>
+              <w:cnfStyle w:val="000000000000" w:firstRow="0" w:lastRow="0" w:firstColumn="0" w:lastColumn="0" w:oddVBand="0" w:evenVBand="0" w:oddHBand="0" w:evenHBand="0" w:firstRowFirstColumn="0" w:firstRowLastColumn="0" w:lastRowFirstColumn="0" w:lastRowLastColumn="0"/>
+              <w:rPr>
+                <w:rFonts w:ascii="Calibri" w:eastAsia="Calibri" w:hAnsi="Calibri"/>
+              </w:rPr>
+            </w:pPr>
+            <w:r>
+              <w:rPr>
+                <w:rFonts w:ascii="Calibri" w:eastAsia="Calibri" w:hAnsi="Calibri"/>
+              </w:rPr>
+              <w:t>Rédaction du journal de travail</w:t>
+            </w:r>
+          </w:p>
+        </w:tc>
+        <w:tc>
+          <w:tcPr>
+            <w:tcW w:w="5088" w:type="dxa"/>
+          </w:tcPr>
+          <w:p>
+            <w:pPr>
+              <w:spacing w:after="0" w:line="240" w:lineRule="auto"/>
+              <w:jc w:val="both"/>
+              <w:cnfStyle w:val="000000000000" w:firstRow="0" w:lastRow="0" w:firstColumn="0" w:lastColumn="0" w:oddVBand="0" w:evenVBand="0" w:oddHBand="0" w:evenHBand="0" w:firstRowFirstColumn="0" w:firstRowLastColumn="0" w:lastRowFirstColumn="0" w:lastRowLastColumn="0"/>
+              <w:rPr>
+                <w:rFonts w:ascii="Calibri" w:eastAsia="Calibri" w:hAnsi="Calibri"/>
+              </w:rPr>
+            </w:pPr>
+          </w:p>
+        </w:tc>
+      </w:tr>
+      <w:tr>
+        <w:trPr>
+          <w:cnfStyle w:val="000000100000" w:firstRow="0" w:lastRow="0" w:firstColumn="0" w:lastColumn="0" w:oddVBand="0" w:evenVBand="0" w:oddHBand="1" w:evenHBand="0" w:firstRowFirstColumn="0" w:firstRowLastColumn="0" w:lastRowFirstColumn="0" w:lastRowLastColumn="0"/>
+          <w:trHeight w:val="56"/>
+        </w:trPr>
+        <w:tc>
+          <w:tcPr>
+            <w:cnfStyle w:val="001000000000" w:firstRow="0" w:lastRow="0" w:firstColumn="1" w:lastColumn="0" w:oddVBand="0" w:evenVBand="0" w:oddHBand="0" w:evenHBand="0" w:firstRowFirstColumn="0" w:firstRowLastColumn="0" w:lastRowFirstColumn="0" w:lastRowLastColumn="0"/>
+            <w:tcW w:w="2112" w:type="dxa"/>
+          </w:tcPr>
+          <w:p>
+            <w:pPr>
+              <w:spacing w:after="0" w:line="240" w:lineRule="auto"/>
+              <w:jc w:val="both"/>
+              <w:rPr>
+                <w:rFonts w:ascii="Calibri" w:eastAsia="Calibri" w:hAnsi="Calibri"/>
+              </w:rPr>
+            </w:pPr>
+            <w:r>
+              <w:rPr>
+                <w:rFonts w:ascii="Calibri" w:eastAsia="Calibri" w:hAnsi="Calibri"/>
+              </w:rPr>
+              <w:t>Total</w:t>
+            </w:r>
+          </w:p>
+        </w:tc>
+        <w:tc>
+          <w:tcPr>
+            <w:tcW w:w="1144" w:type="dxa"/>
+          </w:tcPr>
+          <w:p>
+            <w:pPr>
+              <w:spacing w:after="0" w:line="240" w:lineRule="auto"/>
+              <w:jc w:val="both"/>
+              <w:cnfStyle w:val="000000100000" w:firstRow="0" w:lastRow="0" w:firstColumn="0" w:lastColumn="0" w:oddVBand="0" w:evenVBand="0" w:oddHBand="1" w:evenHBand="0" w:firstRowFirstColumn="0" w:firstRowLastColumn="0" w:lastRowFirstColumn="0" w:lastRowLastColumn="0"/>
+              <w:rPr>
+                <w:rFonts w:ascii="Calibri" w:eastAsia="Calibri" w:hAnsi="Calibri"/>
+              </w:rPr>
+            </w:pPr>
+            <w:r>
+              <w:rPr>
+                <w:rFonts w:ascii="Calibri" w:eastAsia="Calibri" w:hAnsi="Calibri"/>
+              </w:rPr>
+              <w:t>6</w:t>
+            </w:r>
+          </w:p>
+        </w:tc>
+        <w:tc>
+          <w:tcPr>
+            <w:tcW w:w="5650" w:type="dxa"/>
+          </w:tcPr>
+          <w:p>
+            <w:pPr>
+              <w:spacing w:after="0" w:line="240" w:lineRule="auto"/>
+              <w:jc w:val="both"/>
+              <w:cnfStyle w:val="000000100000" w:firstRow="0" w:lastRow="0" w:firstColumn="0" w:lastColumn="0" w:oddVBand="0" w:evenVBand="0" w:oddHBand="1" w:evenHBand="0" w:firstRowFirstColumn="0" w:firstRowLastColumn="0" w:lastRowFirstColumn="0" w:lastRowLastColumn="0"/>
+              <w:rPr>
+                <w:rFonts w:ascii="Calibri" w:eastAsia="Calibri" w:hAnsi="Calibri"/>
+              </w:rPr>
+            </w:pPr>
+          </w:p>
+        </w:tc>
+        <w:tc>
+          <w:tcPr>
+            <w:tcW w:w="5088" w:type="dxa"/>
+          </w:tcPr>
+          <w:p>
+            <w:pPr>
+              <w:spacing w:after="0" w:line="240" w:lineRule="auto"/>
+              <w:jc w:val="both"/>
+              <w:cnfStyle w:val="000000100000" w:firstRow="0" w:lastRow="0" w:firstColumn="0" w:lastColumn="0" w:oddVBand="0" w:evenVBand="0" w:oddHBand="1" w:evenHBand="0" w:firstRowFirstColumn="0" w:firstRowLastColumn="0" w:lastRowFirstColumn="0" w:lastRowLastColumn="0"/>
+              <w:rPr>
+                <w:rFonts w:ascii="Calibri" w:eastAsia="Calibri" w:hAnsi="Calibri"/>
+              </w:rPr>
+            </w:pPr>
+          </w:p>
+        </w:tc>
+      </w:tr>
+    </w:tbl>
+    <w:p>
+      <w:pPr>
+        <w:jc w:val="both"/>
+      </w:pPr>
+    </w:p>
+    <w:p>
+      <w:pPr>
+        <w:jc w:val="both"/>
+      </w:pPr>
+    </w:p>
+    <w:p>
+      <w:pPr>
+        <w:jc w:val="both"/>
+      </w:pPr>
+    </w:p>
+    <w:p>
+      <w:pPr>
+        <w:jc w:val="both"/>
+      </w:pPr>
+      <w:bookmarkStart w:id="0" w:name="_GoBack"/>
+      <w:bookmarkEnd w:id="0"/>
+    </w:p>
+    <w:p>
+      <w:pPr>
+        <w:jc w:val="both"/>
+      </w:pPr>
+    </w:p>
+    <w:p>
+      <w:pPr>
+        <w:jc w:val="both"/>
+      </w:pPr>
+    </w:p>
+    <w:p>
+      <w:pPr>
+        <w:jc w:val="both"/>
+      </w:pPr>
+    </w:p>
     <w:p>
       <w:pPr>
         <w:jc w:val="both"/>
@@ -8736,8 +10332,8 @@
       </w:tblPr>
       <w:tblGrid>
         <w:gridCol w:w="2112"/>
-        <w:gridCol w:w="1020"/>
-        <w:gridCol w:w="5774"/>
+        <w:gridCol w:w="1144"/>
+        <w:gridCol w:w="5650"/>
         <w:gridCol w:w="5088"/>
       </w:tblGrid>
       <w:tr>
@@ -8776,7 +10372,7 @@
         </w:tc>
         <w:tc>
           <w:tcPr>
-            <w:tcW w:w="1020" w:type="dxa"/>
+            <w:tcW w:w="1144" w:type="dxa"/>
             <w:tcBorders>
               <w:top w:val="single" w:sz="4" w:space="0" w:color="5B9BD5"/>
               <w:left w:val="single" w:sz="4" w:space="0" w:color="5B9BD5"/>
@@ -8805,7 +10401,7 @@
         </w:tc>
         <w:tc>
           <w:tcPr>
-            <w:tcW w:w="5774" w:type="dxa"/>
+            <w:tcW w:w="5650" w:type="dxa"/>
             <w:tcBorders>
               <w:top w:val="single" w:sz="4" w:space="0" w:color="5B9BD5"/>
               <w:left w:val="single" w:sz="4" w:space="0" w:color="5B9BD5"/>
@@ -8884,22 +10480,22 @@
         </w:tc>
         <w:tc>
           <w:tcPr>
-            <w:tcW w:w="1020" w:type="dxa"/>
-          </w:tcPr>
-          <w:p>
-            <w:pPr>
-              <w:spacing w:after="0" w:line="240" w:lineRule="auto"/>
-              <w:jc w:val="both"/>
-              <w:cnfStyle w:val="000000100000" w:firstRow="0" w:lastRow="0" w:firstColumn="0" w:lastColumn="0" w:oddVBand="0" w:evenVBand="0" w:oddHBand="1" w:evenHBand="0" w:firstRowFirstColumn="0" w:firstRowLastColumn="0" w:lastRowFirstColumn="0" w:lastRowLastColumn="0"/>
-              <w:rPr>
-                <w:rFonts w:ascii="Calibri" w:eastAsia="Calibri" w:hAnsi="Calibri"/>
-              </w:rPr>
-            </w:pPr>
-          </w:p>
-        </w:tc>
-        <w:tc>
-          <w:tcPr>
-            <w:tcW w:w="5774" w:type="dxa"/>
+            <w:tcW w:w="1144" w:type="dxa"/>
+          </w:tcPr>
+          <w:p>
+            <w:pPr>
+              <w:spacing w:after="0" w:line="240" w:lineRule="auto"/>
+              <w:jc w:val="both"/>
+              <w:cnfStyle w:val="000000100000" w:firstRow="0" w:lastRow="0" w:firstColumn="0" w:lastColumn="0" w:oddVBand="0" w:evenVBand="0" w:oddHBand="1" w:evenHBand="0" w:firstRowFirstColumn="0" w:firstRowLastColumn="0" w:lastRowFirstColumn="0" w:lastRowLastColumn="0"/>
+              <w:rPr>
+                <w:rFonts w:ascii="Calibri" w:eastAsia="Calibri" w:hAnsi="Calibri"/>
+              </w:rPr>
+            </w:pPr>
+          </w:p>
+        </w:tc>
+        <w:tc>
+          <w:tcPr>
+            <w:tcW w:w="5650" w:type="dxa"/>
           </w:tcPr>
           <w:p>
             <w:pPr>
@@ -8949,22 +10545,22 @@
         </w:tc>
         <w:tc>
           <w:tcPr>
-            <w:tcW w:w="1020" w:type="dxa"/>
-          </w:tcPr>
-          <w:p>
-            <w:pPr>
-              <w:spacing w:after="0" w:line="240" w:lineRule="auto"/>
-              <w:jc w:val="both"/>
-              <w:cnfStyle w:val="000000000000" w:firstRow="0" w:lastRow="0" w:firstColumn="0" w:lastColumn="0" w:oddVBand="0" w:evenVBand="0" w:oddHBand="0" w:evenHBand="0" w:firstRowFirstColumn="0" w:firstRowLastColumn="0" w:lastRowFirstColumn="0" w:lastRowLastColumn="0"/>
-              <w:rPr>
-                <w:rFonts w:ascii="Calibri" w:eastAsia="Calibri" w:hAnsi="Calibri"/>
-              </w:rPr>
-            </w:pPr>
-          </w:p>
-        </w:tc>
-        <w:tc>
-          <w:tcPr>
-            <w:tcW w:w="5774" w:type="dxa"/>
+            <w:tcW w:w="1144" w:type="dxa"/>
+          </w:tcPr>
+          <w:p>
+            <w:pPr>
+              <w:spacing w:after="0" w:line="240" w:lineRule="auto"/>
+              <w:jc w:val="both"/>
+              <w:cnfStyle w:val="000000000000" w:firstRow="0" w:lastRow="0" w:firstColumn="0" w:lastColumn="0" w:oddVBand="0" w:evenVBand="0" w:oddHBand="0" w:evenHBand="0" w:firstRowFirstColumn="0" w:firstRowLastColumn="0" w:lastRowFirstColumn="0" w:lastRowLastColumn="0"/>
+              <w:rPr>
+                <w:rFonts w:ascii="Calibri" w:eastAsia="Calibri" w:hAnsi="Calibri"/>
+              </w:rPr>
+            </w:pPr>
+          </w:p>
+        </w:tc>
+        <w:tc>
+          <w:tcPr>
+            <w:tcW w:w="5650" w:type="dxa"/>
           </w:tcPr>
           <w:p>
             <w:pPr>
@@ -9015,22 +10611,22 @@
         </w:tc>
         <w:tc>
           <w:tcPr>
-            <w:tcW w:w="1020" w:type="dxa"/>
-          </w:tcPr>
-          <w:p>
-            <w:pPr>
-              <w:spacing w:after="0" w:line="240" w:lineRule="auto"/>
-              <w:jc w:val="both"/>
-              <w:cnfStyle w:val="000000100000" w:firstRow="0" w:lastRow="0" w:firstColumn="0" w:lastColumn="0" w:oddVBand="0" w:evenVBand="0" w:oddHBand="1" w:evenHBand="0" w:firstRowFirstColumn="0" w:firstRowLastColumn="0" w:lastRowFirstColumn="0" w:lastRowLastColumn="0"/>
-              <w:rPr>
-                <w:rFonts w:ascii="Calibri" w:eastAsia="Calibri" w:hAnsi="Calibri"/>
-              </w:rPr>
-            </w:pPr>
-          </w:p>
-        </w:tc>
-        <w:tc>
-          <w:tcPr>
-            <w:tcW w:w="5774" w:type="dxa"/>
+            <w:tcW w:w="1144" w:type="dxa"/>
+          </w:tcPr>
+          <w:p>
+            <w:pPr>
+              <w:spacing w:after="0" w:line="240" w:lineRule="auto"/>
+              <w:jc w:val="both"/>
+              <w:cnfStyle w:val="000000100000" w:firstRow="0" w:lastRow="0" w:firstColumn="0" w:lastColumn="0" w:oddVBand="0" w:evenVBand="0" w:oddHBand="1" w:evenHBand="0" w:firstRowFirstColumn="0" w:firstRowLastColumn="0" w:lastRowFirstColumn="0" w:lastRowLastColumn="0"/>
+              <w:rPr>
+                <w:rFonts w:ascii="Calibri" w:eastAsia="Calibri" w:hAnsi="Calibri"/>
+              </w:rPr>
+            </w:pPr>
+          </w:p>
+        </w:tc>
+        <w:tc>
+          <w:tcPr>
+            <w:tcW w:w="5650" w:type="dxa"/>
           </w:tcPr>
           <w:p>
             <w:pPr>
@@ -9080,22 +10676,22 @@
         </w:tc>
         <w:tc>
           <w:tcPr>
-            <w:tcW w:w="1020" w:type="dxa"/>
-          </w:tcPr>
-          <w:p>
-            <w:pPr>
-              <w:spacing w:after="0" w:line="240" w:lineRule="auto"/>
-              <w:jc w:val="both"/>
-              <w:cnfStyle w:val="000000000000" w:firstRow="0" w:lastRow="0" w:firstColumn="0" w:lastColumn="0" w:oddVBand="0" w:evenVBand="0" w:oddHBand="0" w:evenHBand="0" w:firstRowFirstColumn="0" w:firstRowLastColumn="0" w:lastRowFirstColumn="0" w:lastRowLastColumn="0"/>
-              <w:rPr>
-                <w:rFonts w:ascii="Calibri" w:eastAsia="Calibri" w:hAnsi="Calibri"/>
-              </w:rPr>
-            </w:pPr>
-          </w:p>
-        </w:tc>
-        <w:tc>
-          <w:tcPr>
-            <w:tcW w:w="5774" w:type="dxa"/>
+            <w:tcW w:w="1144" w:type="dxa"/>
+          </w:tcPr>
+          <w:p>
+            <w:pPr>
+              <w:spacing w:after="0" w:line="240" w:lineRule="auto"/>
+              <w:jc w:val="both"/>
+              <w:cnfStyle w:val="000000000000" w:firstRow="0" w:lastRow="0" w:firstColumn="0" w:lastColumn="0" w:oddVBand="0" w:evenVBand="0" w:oddHBand="0" w:evenHBand="0" w:firstRowFirstColumn="0" w:firstRowLastColumn="0" w:lastRowFirstColumn="0" w:lastRowLastColumn="0"/>
+              <w:rPr>
+                <w:rFonts w:ascii="Calibri" w:eastAsia="Calibri" w:hAnsi="Calibri"/>
+              </w:rPr>
+            </w:pPr>
+          </w:p>
+        </w:tc>
+        <w:tc>
+          <w:tcPr>
+            <w:tcW w:w="5650" w:type="dxa"/>
           </w:tcPr>
           <w:p>
             <w:pPr>
@@ -9146,22 +10742,22 @@
         </w:tc>
         <w:tc>
           <w:tcPr>
-            <w:tcW w:w="1020" w:type="dxa"/>
-          </w:tcPr>
-          <w:p>
-            <w:pPr>
-              <w:spacing w:after="0" w:line="240" w:lineRule="auto"/>
-              <w:jc w:val="both"/>
-              <w:cnfStyle w:val="000000100000" w:firstRow="0" w:lastRow="0" w:firstColumn="0" w:lastColumn="0" w:oddVBand="0" w:evenVBand="0" w:oddHBand="1" w:evenHBand="0" w:firstRowFirstColumn="0" w:firstRowLastColumn="0" w:lastRowFirstColumn="0" w:lastRowLastColumn="0"/>
-              <w:rPr>
-                <w:rFonts w:ascii="Calibri" w:eastAsia="Calibri" w:hAnsi="Calibri"/>
-              </w:rPr>
-            </w:pPr>
-          </w:p>
-        </w:tc>
-        <w:tc>
-          <w:tcPr>
-            <w:tcW w:w="5774" w:type="dxa"/>
+            <w:tcW w:w="1144" w:type="dxa"/>
+          </w:tcPr>
+          <w:p>
+            <w:pPr>
+              <w:spacing w:after="0" w:line="240" w:lineRule="auto"/>
+              <w:jc w:val="both"/>
+              <w:cnfStyle w:val="000000100000" w:firstRow="0" w:lastRow="0" w:firstColumn="0" w:lastColumn="0" w:oddVBand="0" w:evenVBand="0" w:oddHBand="1" w:evenHBand="0" w:firstRowFirstColumn="0" w:firstRowLastColumn="0" w:lastRowFirstColumn="0" w:lastRowLastColumn="0"/>
+              <w:rPr>
+                <w:rFonts w:ascii="Calibri" w:eastAsia="Calibri" w:hAnsi="Calibri"/>
+              </w:rPr>
+            </w:pPr>
+          </w:p>
+        </w:tc>
+        <w:tc>
+          <w:tcPr>
+            <w:tcW w:w="5650" w:type="dxa"/>
           </w:tcPr>
           <w:p>
             <w:pPr>
@@ -9211,22 +10807,22 @@
         </w:tc>
         <w:tc>
           <w:tcPr>
-            <w:tcW w:w="1020" w:type="dxa"/>
-          </w:tcPr>
-          <w:p>
-            <w:pPr>
-              <w:spacing w:after="0" w:line="240" w:lineRule="auto"/>
-              <w:jc w:val="both"/>
-              <w:cnfStyle w:val="000000000000" w:firstRow="0" w:lastRow="0" w:firstColumn="0" w:lastColumn="0" w:oddVBand="0" w:evenVBand="0" w:oddHBand="0" w:evenHBand="0" w:firstRowFirstColumn="0" w:firstRowLastColumn="0" w:lastRowFirstColumn="0" w:lastRowLastColumn="0"/>
-              <w:rPr>
-                <w:rFonts w:ascii="Calibri" w:eastAsia="Calibri" w:hAnsi="Calibri"/>
-              </w:rPr>
-            </w:pPr>
-          </w:p>
-        </w:tc>
-        <w:tc>
-          <w:tcPr>
-            <w:tcW w:w="5774" w:type="dxa"/>
+            <w:tcW w:w="1144" w:type="dxa"/>
+          </w:tcPr>
+          <w:p>
+            <w:pPr>
+              <w:spacing w:after="0" w:line="240" w:lineRule="auto"/>
+              <w:jc w:val="both"/>
+              <w:cnfStyle w:val="000000000000" w:firstRow="0" w:lastRow="0" w:firstColumn="0" w:lastColumn="0" w:oddVBand="0" w:evenVBand="0" w:oddHBand="0" w:evenHBand="0" w:firstRowFirstColumn="0" w:firstRowLastColumn="0" w:lastRowFirstColumn="0" w:lastRowLastColumn="0"/>
+              <w:rPr>
+                <w:rFonts w:ascii="Calibri" w:eastAsia="Calibri" w:hAnsi="Calibri"/>
+              </w:rPr>
+            </w:pPr>
+          </w:p>
+        </w:tc>
+        <w:tc>
+          <w:tcPr>
+            <w:tcW w:w="5650" w:type="dxa"/>
           </w:tcPr>
           <w:p>
             <w:pPr>
@@ -9277,22 +10873,22 @@
         </w:tc>
         <w:tc>
           <w:tcPr>
-            <w:tcW w:w="1020" w:type="dxa"/>
-          </w:tcPr>
-          <w:p>
-            <w:pPr>
-              <w:spacing w:after="0" w:line="240" w:lineRule="auto"/>
-              <w:jc w:val="both"/>
-              <w:cnfStyle w:val="000000100000" w:firstRow="0" w:lastRow="0" w:firstColumn="0" w:lastColumn="0" w:oddVBand="0" w:evenVBand="0" w:oddHBand="1" w:evenHBand="0" w:firstRowFirstColumn="0" w:firstRowLastColumn="0" w:lastRowFirstColumn="0" w:lastRowLastColumn="0"/>
-              <w:rPr>
-                <w:rFonts w:ascii="Calibri" w:eastAsia="Calibri" w:hAnsi="Calibri"/>
-              </w:rPr>
-            </w:pPr>
-          </w:p>
-        </w:tc>
-        <w:tc>
-          <w:tcPr>
-            <w:tcW w:w="5774" w:type="dxa"/>
+            <w:tcW w:w="1144" w:type="dxa"/>
+          </w:tcPr>
+          <w:p>
+            <w:pPr>
+              <w:spacing w:after="0" w:line="240" w:lineRule="auto"/>
+              <w:jc w:val="both"/>
+              <w:cnfStyle w:val="000000100000" w:firstRow="0" w:lastRow="0" w:firstColumn="0" w:lastColumn="0" w:oddVBand="0" w:evenVBand="0" w:oddHBand="1" w:evenHBand="0" w:firstRowFirstColumn="0" w:firstRowLastColumn="0" w:lastRowFirstColumn="0" w:lastRowLastColumn="0"/>
+              <w:rPr>
+                <w:rFonts w:ascii="Calibri" w:eastAsia="Calibri" w:hAnsi="Calibri"/>
+              </w:rPr>
+            </w:pPr>
+          </w:p>
+        </w:tc>
+        <w:tc>
+          <w:tcPr>
+            <w:tcW w:w="5650" w:type="dxa"/>
           </w:tcPr>
           <w:p>
             <w:pPr>
@@ -9342,22 +10938,22 @@
         </w:tc>
         <w:tc>
           <w:tcPr>
-            <w:tcW w:w="1020" w:type="dxa"/>
-          </w:tcPr>
-          <w:p>
-            <w:pPr>
-              <w:spacing w:after="0" w:line="240" w:lineRule="auto"/>
-              <w:jc w:val="both"/>
-              <w:cnfStyle w:val="000000000000" w:firstRow="0" w:lastRow="0" w:firstColumn="0" w:lastColumn="0" w:oddVBand="0" w:evenVBand="0" w:oddHBand="0" w:evenHBand="0" w:firstRowFirstColumn="0" w:firstRowLastColumn="0" w:lastRowFirstColumn="0" w:lastRowLastColumn="0"/>
-              <w:rPr>
-                <w:rFonts w:ascii="Calibri" w:eastAsia="Calibri" w:hAnsi="Calibri"/>
-              </w:rPr>
-            </w:pPr>
-          </w:p>
-        </w:tc>
-        <w:tc>
-          <w:tcPr>
-            <w:tcW w:w="5774" w:type="dxa"/>
+            <w:tcW w:w="1144" w:type="dxa"/>
+          </w:tcPr>
+          <w:p>
+            <w:pPr>
+              <w:spacing w:after="0" w:line="240" w:lineRule="auto"/>
+              <w:jc w:val="both"/>
+              <w:cnfStyle w:val="000000000000" w:firstRow="0" w:lastRow="0" w:firstColumn="0" w:lastColumn="0" w:oddVBand="0" w:evenVBand="0" w:oddHBand="0" w:evenHBand="0" w:firstRowFirstColumn="0" w:firstRowLastColumn="0" w:lastRowFirstColumn="0" w:lastRowLastColumn="0"/>
+              <w:rPr>
+                <w:rFonts w:ascii="Calibri" w:eastAsia="Calibri" w:hAnsi="Calibri"/>
+              </w:rPr>
+            </w:pPr>
+          </w:p>
+        </w:tc>
+        <w:tc>
+          <w:tcPr>
+            <w:tcW w:w="5650" w:type="dxa"/>
           </w:tcPr>
           <w:p>
             <w:pPr>
@@ -9408,22 +11004,22 @@
         </w:tc>
         <w:tc>
           <w:tcPr>
-            <w:tcW w:w="1020" w:type="dxa"/>
-          </w:tcPr>
-          <w:p>
-            <w:pPr>
-              <w:spacing w:after="0" w:line="240" w:lineRule="auto"/>
-              <w:jc w:val="both"/>
-              <w:cnfStyle w:val="000000100000" w:firstRow="0" w:lastRow="0" w:firstColumn="0" w:lastColumn="0" w:oddVBand="0" w:evenVBand="0" w:oddHBand="1" w:evenHBand="0" w:firstRowFirstColumn="0" w:firstRowLastColumn="0" w:lastRowFirstColumn="0" w:lastRowLastColumn="0"/>
-              <w:rPr>
-                <w:rFonts w:ascii="Calibri" w:eastAsia="Calibri" w:hAnsi="Calibri"/>
-              </w:rPr>
-            </w:pPr>
-          </w:p>
-        </w:tc>
-        <w:tc>
-          <w:tcPr>
-            <w:tcW w:w="5774" w:type="dxa"/>
+            <w:tcW w:w="1144" w:type="dxa"/>
+          </w:tcPr>
+          <w:p>
+            <w:pPr>
+              <w:spacing w:after="0" w:line="240" w:lineRule="auto"/>
+              <w:jc w:val="both"/>
+              <w:cnfStyle w:val="000000100000" w:firstRow="0" w:lastRow="0" w:firstColumn="0" w:lastColumn="0" w:oddVBand="0" w:evenVBand="0" w:oddHBand="1" w:evenHBand="0" w:firstRowFirstColumn="0" w:firstRowLastColumn="0" w:lastRowFirstColumn="0" w:lastRowLastColumn="0"/>
+              <w:rPr>
+                <w:rFonts w:ascii="Calibri" w:eastAsia="Calibri" w:hAnsi="Calibri"/>
+              </w:rPr>
+            </w:pPr>
+          </w:p>
+        </w:tc>
+        <w:tc>
+          <w:tcPr>
+            <w:tcW w:w="5650" w:type="dxa"/>
           </w:tcPr>
           <w:p>
             <w:pPr>
@@ -9473,22 +11069,22 @@
         </w:tc>
         <w:tc>
           <w:tcPr>
-            <w:tcW w:w="1020" w:type="dxa"/>
-          </w:tcPr>
-          <w:p>
-            <w:pPr>
-              <w:spacing w:after="0" w:line="240" w:lineRule="auto"/>
-              <w:jc w:val="both"/>
-              <w:cnfStyle w:val="000000000000" w:firstRow="0" w:lastRow="0" w:firstColumn="0" w:lastColumn="0" w:oddVBand="0" w:evenVBand="0" w:oddHBand="0" w:evenHBand="0" w:firstRowFirstColumn="0" w:firstRowLastColumn="0" w:lastRowFirstColumn="0" w:lastRowLastColumn="0"/>
-              <w:rPr>
-                <w:rFonts w:ascii="Calibri" w:eastAsia="Calibri" w:hAnsi="Calibri"/>
-              </w:rPr>
-            </w:pPr>
-          </w:p>
-        </w:tc>
-        <w:tc>
-          <w:tcPr>
-            <w:tcW w:w="5774" w:type="dxa"/>
+            <w:tcW w:w="1144" w:type="dxa"/>
+          </w:tcPr>
+          <w:p>
+            <w:pPr>
+              <w:spacing w:after="0" w:line="240" w:lineRule="auto"/>
+              <w:jc w:val="both"/>
+              <w:cnfStyle w:val="000000000000" w:firstRow="0" w:lastRow="0" w:firstColumn="0" w:lastColumn="0" w:oddVBand="0" w:evenVBand="0" w:oddHBand="0" w:evenHBand="0" w:firstRowFirstColumn="0" w:firstRowLastColumn="0" w:lastRowFirstColumn="0" w:lastRowLastColumn="0"/>
+              <w:rPr>
+                <w:rFonts w:ascii="Calibri" w:eastAsia="Calibri" w:hAnsi="Calibri"/>
+              </w:rPr>
+            </w:pPr>
+          </w:p>
+        </w:tc>
+        <w:tc>
+          <w:tcPr>
+            <w:tcW w:w="5650" w:type="dxa"/>
           </w:tcPr>
           <w:p>
             <w:pPr>
@@ -9539,22 +11135,22 @@
         </w:tc>
         <w:tc>
           <w:tcPr>
-            <w:tcW w:w="1020" w:type="dxa"/>
-          </w:tcPr>
-          <w:p>
-            <w:pPr>
-              <w:spacing w:after="0" w:line="240" w:lineRule="auto"/>
-              <w:jc w:val="both"/>
-              <w:cnfStyle w:val="000000100000" w:firstRow="0" w:lastRow="0" w:firstColumn="0" w:lastColumn="0" w:oddVBand="0" w:evenVBand="0" w:oddHBand="1" w:evenHBand="0" w:firstRowFirstColumn="0" w:firstRowLastColumn="0" w:lastRowFirstColumn="0" w:lastRowLastColumn="0"/>
-              <w:rPr>
-                <w:rFonts w:ascii="Calibri" w:eastAsia="Calibri" w:hAnsi="Calibri"/>
-              </w:rPr>
-            </w:pPr>
-          </w:p>
-        </w:tc>
-        <w:tc>
-          <w:tcPr>
-            <w:tcW w:w="5774" w:type="dxa"/>
+            <w:tcW w:w="1144" w:type="dxa"/>
+          </w:tcPr>
+          <w:p>
+            <w:pPr>
+              <w:spacing w:after="0" w:line="240" w:lineRule="auto"/>
+              <w:jc w:val="both"/>
+              <w:cnfStyle w:val="000000100000" w:firstRow="0" w:lastRow="0" w:firstColumn="0" w:lastColumn="0" w:oddVBand="0" w:evenVBand="0" w:oddHBand="1" w:evenHBand="0" w:firstRowFirstColumn="0" w:firstRowLastColumn="0" w:lastRowFirstColumn="0" w:lastRowLastColumn="0"/>
+              <w:rPr>
+                <w:rFonts w:ascii="Calibri" w:eastAsia="Calibri" w:hAnsi="Calibri"/>
+              </w:rPr>
+            </w:pPr>
+          </w:p>
+        </w:tc>
+        <w:tc>
+          <w:tcPr>
+            <w:tcW w:w="5650" w:type="dxa"/>
           </w:tcPr>
           <w:p>
             <w:pPr>
@@ -9604,22 +11200,22 @@
         </w:tc>
         <w:tc>
           <w:tcPr>
-            <w:tcW w:w="1020" w:type="dxa"/>
-          </w:tcPr>
-          <w:p>
-            <w:pPr>
-              <w:spacing w:after="0" w:line="240" w:lineRule="auto"/>
-              <w:jc w:val="both"/>
-              <w:cnfStyle w:val="000000000000" w:firstRow="0" w:lastRow="0" w:firstColumn="0" w:lastColumn="0" w:oddVBand="0" w:evenVBand="0" w:oddHBand="0" w:evenHBand="0" w:firstRowFirstColumn="0" w:firstRowLastColumn="0" w:lastRowFirstColumn="0" w:lastRowLastColumn="0"/>
-              <w:rPr>
-                <w:rFonts w:ascii="Calibri" w:eastAsia="Calibri" w:hAnsi="Calibri"/>
-              </w:rPr>
-            </w:pPr>
-          </w:p>
-        </w:tc>
-        <w:tc>
-          <w:tcPr>
-            <w:tcW w:w="5774" w:type="dxa"/>
+            <w:tcW w:w="1144" w:type="dxa"/>
+          </w:tcPr>
+          <w:p>
+            <w:pPr>
+              <w:spacing w:after="0" w:line="240" w:lineRule="auto"/>
+              <w:jc w:val="both"/>
+              <w:cnfStyle w:val="000000000000" w:firstRow="0" w:lastRow="0" w:firstColumn="0" w:lastColumn="0" w:oddVBand="0" w:evenVBand="0" w:oddHBand="0" w:evenHBand="0" w:firstRowFirstColumn="0" w:firstRowLastColumn="0" w:lastRowFirstColumn="0" w:lastRowLastColumn="0"/>
+              <w:rPr>
+                <w:rFonts w:ascii="Calibri" w:eastAsia="Calibri" w:hAnsi="Calibri"/>
+              </w:rPr>
+            </w:pPr>
+          </w:p>
+        </w:tc>
+        <w:tc>
+          <w:tcPr>
+            <w:tcW w:w="5650" w:type="dxa"/>
           </w:tcPr>
           <w:p>
             <w:pPr>
@@ -9670,22 +11266,22 @@
         </w:tc>
         <w:tc>
           <w:tcPr>
-            <w:tcW w:w="1020" w:type="dxa"/>
-          </w:tcPr>
-          <w:p>
-            <w:pPr>
-              <w:spacing w:after="0" w:line="240" w:lineRule="auto"/>
-              <w:jc w:val="both"/>
-              <w:cnfStyle w:val="000000100000" w:firstRow="0" w:lastRow="0" w:firstColumn="0" w:lastColumn="0" w:oddVBand="0" w:evenVBand="0" w:oddHBand="1" w:evenHBand="0" w:firstRowFirstColumn="0" w:firstRowLastColumn="0" w:lastRowFirstColumn="0" w:lastRowLastColumn="0"/>
-              <w:rPr>
-                <w:rFonts w:ascii="Calibri" w:eastAsia="Calibri" w:hAnsi="Calibri"/>
-              </w:rPr>
-            </w:pPr>
-          </w:p>
-        </w:tc>
-        <w:tc>
-          <w:tcPr>
-            <w:tcW w:w="5774" w:type="dxa"/>
+            <w:tcW w:w="1144" w:type="dxa"/>
+          </w:tcPr>
+          <w:p>
+            <w:pPr>
+              <w:spacing w:after="0" w:line="240" w:lineRule="auto"/>
+              <w:jc w:val="both"/>
+              <w:cnfStyle w:val="000000100000" w:firstRow="0" w:lastRow="0" w:firstColumn="0" w:lastColumn="0" w:oddVBand="0" w:evenVBand="0" w:oddHBand="1" w:evenHBand="0" w:firstRowFirstColumn="0" w:firstRowLastColumn="0" w:lastRowFirstColumn="0" w:lastRowLastColumn="0"/>
+              <w:rPr>
+                <w:rFonts w:ascii="Calibri" w:eastAsia="Calibri" w:hAnsi="Calibri"/>
+              </w:rPr>
+            </w:pPr>
+          </w:p>
+        </w:tc>
+        <w:tc>
+          <w:tcPr>
+            <w:tcW w:w="5650" w:type="dxa"/>
           </w:tcPr>
           <w:p>
             <w:pPr>
@@ -9735,22 +11331,22 @@
         </w:tc>
         <w:tc>
           <w:tcPr>
-            <w:tcW w:w="1020" w:type="dxa"/>
-          </w:tcPr>
-          <w:p>
-            <w:pPr>
-              <w:spacing w:after="0" w:line="240" w:lineRule="auto"/>
-              <w:jc w:val="both"/>
-              <w:cnfStyle w:val="000000000000" w:firstRow="0" w:lastRow="0" w:firstColumn="0" w:lastColumn="0" w:oddVBand="0" w:evenVBand="0" w:oddHBand="0" w:evenHBand="0" w:firstRowFirstColumn="0" w:firstRowLastColumn="0" w:lastRowFirstColumn="0" w:lastRowLastColumn="0"/>
-              <w:rPr>
-                <w:rFonts w:ascii="Calibri" w:eastAsia="Calibri" w:hAnsi="Calibri"/>
-              </w:rPr>
-            </w:pPr>
-          </w:p>
-        </w:tc>
-        <w:tc>
-          <w:tcPr>
-            <w:tcW w:w="5774" w:type="dxa"/>
+            <w:tcW w:w="1144" w:type="dxa"/>
+          </w:tcPr>
+          <w:p>
+            <w:pPr>
+              <w:spacing w:after="0" w:line="240" w:lineRule="auto"/>
+              <w:jc w:val="both"/>
+              <w:cnfStyle w:val="000000000000" w:firstRow="0" w:lastRow="0" w:firstColumn="0" w:lastColumn="0" w:oddVBand="0" w:evenVBand="0" w:oddHBand="0" w:evenHBand="0" w:firstRowFirstColumn="0" w:firstRowLastColumn="0" w:lastRowFirstColumn="0" w:lastRowLastColumn="0"/>
+              <w:rPr>
+                <w:rFonts w:ascii="Calibri" w:eastAsia="Calibri" w:hAnsi="Calibri"/>
+              </w:rPr>
+            </w:pPr>
+          </w:p>
+        </w:tc>
+        <w:tc>
+          <w:tcPr>
+            <w:tcW w:w="5650" w:type="dxa"/>
           </w:tcPr>
           <w:p>
             <w:pPr>
@@ -9801,22 +11397,22 @@
         </w:tc>
         <w:tc>
           <w:tcPr>
-            <w:tcW w:w="1020" w:type="dxa"/>
-          </w:tcPr>
-          <w:p>
-            <w:pPr>
-              <w:spacing w:after="0" w:line="240" w:lineRule="auto"/>
-              <w:jc w:val="both"/>
-              <w:cnfStyle w:val="000000100000" w:firstRow="0" w:lastRow="0" w:firstColumn="0" w:lastColumn="0" w:oddVBand="0" w:evenVBand="0" w:oddHBand="1" w:evenHBand="0" w:firstRowFirstColumn="0" w:firstRowLastColumn="0" w:lastRowFirstColumn="0" w:lastRowLastColumn="0"/>
-              <w:rPr>
-                <w:rFonts w:ascii="Calibri" w:eastAsia="Calibri" w:hAnsi="Calibri"/>
-              </w:rPr>
-            </w:pPr>
-          </w:p>
-        </w:tc>
-        <w:tc>
-          <w:tcPr>
-            <w:tcW w:w="5774" w:type="dxa"/>
+            <w:tcW w:w="1144" w:type="dxa"/>
+          </w:tcPr>
+          <w:p>
+            <w:pPr>
+              <w:spacing w:after="0" w:line="240" w:lineRule="auto"/>
+              <w:jc w:val="both"/>
+              <w:cnfStyle w:val="000000100000" w:firstRow="0" w:lastRow="0" w:firstColumn="0" w:lastColumn="0" w:oddVBand="0" w:evenVBand="0" w:oddHBand="1" w:evenHBand="0" w:firstRowFirstColumn="0" w:firstRowLastColumn="0" w:lastRowFirstColumn="0" w:lastRowLastColumn="0"/>
+              <w:rPr>
+                <w:rFonts w:ascii="Calibri" w:eastAsia="Calibri" w:hAnsi="Calibri"/>
+              </w:rPr>
+            </w:pPr>
+          </w:p>
+        </w:tc>
+        <w:tc>
+          <w:tcPr>
+            <w:tcW w:w="5650" w:type="dxa"/>
           </w:tcPr>
           <w:p>
             <w:pPr>
@@ -9866,22 +11462,22 @@
         </w:tc>
         <w:tc>
           <w:tcPr>
-            <w:tcW w:w="1020" w:type="dxa"/>
-          </w:tcPr>
-          <w:p>
-            <w:pPr>
-              <w:spacing w:after="0" w:line="240" w:lineRule="auto"/>
-              <w:jc w:val="both"/>
-              <w:cnfStyle w:val="000000000000" w:firstRow="0" w:lastRow="0" w:firstColumn="0" w:lastColumn="0" w:oddVBand="0" w:evenVBand="0" w:oddHBand="0" w:evenHBand="0" w:firstRowFirstColumn="0" w:firstRowLastColumn="0" w:lastRowFirstColumn="0" w:lastRowLastColumn="0"/>
-              <w:rPr>
-                <w:rFonts w:ascii="Calibri" w:eastAsia="Calibri" w:hAnsi="Calibri"/>
-              </w:rPr>
-            </w:pPr>
-          </w:p>
-        </w:tc>
-        <w:tc>
-          <w:tcPr>
-            <w:tcW w:w="5774" w:type="dxa"/>
+            <w:tcW w:w="1144" w:type="dxa"/>
+          </w:tcPr>
+          <w:p>
+            <w:pPr>
+              <w:spacing w:after="0" w:line="240" w:lineRule="auto"/>
+              <w:jc w:val="both"/>
+              <w:cnfStyle w:val="000000000000" w:firstRow="0" w:lastRow="0" w:firstColumn="0" w:lastColumn="0" w:oddVBand="0" w:evenVBand="0" w:oddHBand="0" w:evenHBand="0" w:firstRowFirstColumn="0" w:firstRowLastColumn="0" w:lastRowFirstColumn="0" w:lastRowLastColumn="0"/>
+              <w:rPr>
+                <w:rFonts w:ascii="Calibri" w:eastAsia="Calibri" w:hAnsi="Calibri"/>
+              </w:rPr>
+            </w:pPr>
+          </w:p>
+        </w:tc>
+        <w:tc>
+          <w:tcPr>
+            <w:tcW w:w="5650" w:type="dxa"/>
           </w:tcPr>
           <w:p>
             <w:pPr>
@@ -9932,22 +11528,22 @@
         </w:tc>
         <w:tc>
           <w:tcPr>
-            <w:tcW w:w="1020" w:type="dxa"/>
-          </w:tcPr>
-          <w:p>
-            <w:pPr>
-              <w:spacing w:after="0" w:line="240" w:lineRule="auto"/>
-              <w:jc w:val="both"/>
-              <w:cnfStyle w:val="000000100000" w:firstRow="0" w:lastRow="0" w:firstColumn="0" w:lastColumn="0" w:oddVBand="0" w:evenVBand="0" w:oddHBand="1" w:evenHBand="0" w:firstRowFirstColumn="0" w:firstRowLastColumn="0" w:lastRowFirstColumn="0" w:lastRowLastColumn="0"/>
-              <w:rPr>
-                <w:rFonts w:ascii="Calibri" w:eastAsia="Calibri" w:hAnsi="Calibri"/>
-              </w:rPr>
-            </w:pPr>
-          </w:p>
-        </w:tc>
-        <w:tc>
-          <w:tcPr>
-            <w:tcW w:w="5774" w:type="dxa"/>
+            <w:tcW w:w="1144" w:type="dxa"/>
+          </w:tcPr>
+          <w:p>
+            <w:pPr>
+              <w:spacing w:after="0" w:line="240" w:lineRule="auto"/>
+              <w:jc w:val="both"/>
+              <w:cnfStyle w:val="000000100000" w:firstRow="0" w:lastRow="0" w:firstColumn="0" w:lastColumn="0" w:oddVBand="0" w:evenVBand="0" w:oddHBand="1" w:evenHBand="0" w:firstRowFirstColumn="0" w:firstRowLastColumn="0" w:lastRowFirstColumn="0" w:lastRowLastColumn="0"/>
+              <w:rPr>
+                <w:rFonts w:ascii="Calibri" w:eastAsia="Calibri" w:hAnsi="Calibri"/>
+              </w:rPr>
+            </w:pPr>
+          </w:p>
+        </w:tc>
+        <w:tc>
+          <w:tcPr>
+            <w:tcW w:w="5650" w:type="dxa"/>
           </w:tcPr>
           <w:p>
             <w:pPr>
@@ -9997,415 +11593,22 @@
         </w:tc>
         <w:tc>
           <w:tcPr>
-            <w:tcW w:w="1020" w:type="dxa"/>
-          </w:tcPr>
-          <w:p>
-            <w:pPr>
-              <w:spacing w:after="0" w:line="240" w:lineRule="auto"/>
-              <w:jc w:val="both"/>
-              <w:cnfStyle w:val="000000000000" w:firstRow="0" w:lastRow="0" w:firstColumn="0" w:lastColumn="0" w:oddVBand="0" w:evenVBand="0" w:oddHBand="0" w:evenHBand="0" w:firstRowFirstColumn="0" w:firstRowLastColumn="0" w:lastRowFirstColumn="0" w:lastRowLastColumn="0"/>
-              <w:rPr>
-                <w:rFonts w:ascii="Calibri" w:eastAsia="Calibri" w:hAnsi="Calibri"/>
-              </w:rPr>
-            </w:pPr>
-          </w:p>
-        </w:tc>
-        <w:tc>
-          <w:tcPr>
-            <w:tcW w:w="5774" w:type="dxa"/>
-          </w:tcPr>
-          <w:p>
-            <w:pPr>
-              <w:spacing w:after="0" w:line="240" w:lineRule="auto"/>
-              <w:jc w:val="both"/>
-              <w:cnfStyle w:val="000000000000" w:firstRow="0" w:lastRow="0" w:firstColumn="0" w:lastColumn="0" w:oddVBand="0" w:evenVBand="0" w:oddHBand="0" w:evenHBand="0" w:firstRowFirstColumn="0" w:firstRowLastColumn="0" w:lastRowFirstColumn="0" w:lastRowLastColumn="0"/>
-              <w:rPr>
-                <w:rFonts w:ascii="Calibri" w:eastAsia="Calibri" w:hAnsi="Calibri"/>
-              </w:rPr>
-            </w:pPr>
-          </w:p>
-        </w:tc>
-        <w:tc>
-          <w:tcPr>
-            <w:tcW w:w="5088" w:type="dxa"/>
-          </w:tcPr>
-          <w:p>
-            <w:pPr>
-              <w:spacing w:after="0" w:line="240" w:lineRule="auto"/>
-              <w:jc w:val="both"/>
-              <w:cnfStyle w:val="000000000000" w:firstRow="0" w:lastRow="0" w:firstColumn="0" w:lastColumn="0" w:oddVBand="0" w:evenVBand="0" w:oddHBand="0" w:evenHBand="0" w:firstRowFirstColumn="0" w:firstRowLastColumn="0" w:lastRowFirstColumn="0" w:lastRowLastColumn="0"/>
-              <w:rPr>
-                <w:rFonts w:ascii="Calibri" w:eastAsia="Calibri" w:hAnsi="Calibri"/>
-              </w:rPr>
-            </w:pPr>
-          </w:p>
-        </w:tc>
-      </w:tr>
-      <w:tr>
-        <w:trPr>
-          <w:cnfStyle w:val="000000100000" w:firstRow="0" w:lastRow="0" w:firstColumn="0" w:lastColumn="0" w:oddVBand="0" w:evenVBand="0" w:oddHBand="1" w:evenHBand="0" w:firstRowFirstColumn="0" w:firstRowLastColumn="0" w:lastRowFirstColumn="0" w:lastRowLastColumn="0"/>
-          <w:trHeight w:val="261"/>
-        </w:trPr>
-        <w:tc>
-          <w:tcPr>
-            <w:cnfStyle w:val="001000000000" w:firstRow="0" w:lastRow="0" w:firstColumn="1" w:lastColumn="0" w:oddVBand="0" w:evenVBand="0" w:oddHBand="0" w:evenHBand="0" w:firstRowFirstColumn="0" w:firstRowLastColumn="0" w:lastRowFirstColumn="0" w:lastRowLastColumn="0"/>
-            <w:tcW w:w="2112" w:type="dxa"/>
-          </w:tcPr>
-          <w:p>
-            <w:pPr>
-              <w:spacing w:after="0" w:line="240" w:lineRule="auto"/>
-              <w:jc w:val="both"/>
-              <w:rPr>
-                <w:rFonts w:ascii="Calibri" w:eastAsia="Calibri" w:hAnsi="Calibri"/>
-              </w:rPr>
-            </w:pPr>
-          </w:p>
-        </w:tc>
-        <w:tc>
-          <w:tcPr>
-            <w:tcW w:w="1020" w:type="dxa"/>
-          </w:tcPr>
-          <w:p>
-            <w:pPr>
-              <w:spacing w:after="0" w:line="240" w:lineRule="auto"/>
-              <w:jc w:val="both"/>
-              <w:cnfStyle w:val="000000100000" w:firstRow="0" w:lastRow="0" w:firstColumn="0" w:lastColumn="0" w:oddVBand="0" w:evenVBand="0" w:oddHBand="1" w:evenHBand="0" w:firstRowFirstColumn="0" w:firstRowLastColumn="0" w:lastRowFirstColumn="0" w:lastRowLastColumn="0"/>
-              <w:rPr>
-                <w:rFonts w:ascii="Calibri" w:eastAsia="Calibri" w:hAnsi="Calibri"/>
-              </w:rPr>
-            </w:pPr>
-          </w:p>
-        </w:tc>
-        <w:tc>
-          <w:tcPr>
-            <w:tcW w:w="5774" w:type="dxa"/>
-          </w:tcPr>
-          <w:p>
-            <w:pPr>
-              <w:spacing w:after="0" w:line="240" w:lineRule="auto"/>
-              <w:jc w:val="both"/>
-              <w:cnfStyle w:val="000000100000" w:firstRow="0" w:lastRow="0" w:firstColumn="0" w:lastColumn="0" w:oddVBand="0" w:evenVBand="0" w:oddHBand="1" w:evenHBand="0" w:firstRowFirstColumn="0" w:firstRowLastColumn="0" w:lastRowFirstColumn="0" w:lastRowLastColumn="0"/>
-              <w:rPr>
-                <w:rFonts w:ascii="Calibri" w:eastAsia="Calibri" w:hAnsi="Calibri"/>
-              </w:rPr>
-            </w:pPr>
-          </w:p>
-        </w:tc>
-        <w:tc>
-          <w:tcPr>
-            <w:tcW w:w="5088" w:type="dxa"/>
-          </w:tcPr>
-          <w:p>
-            <w:pPr>
-              <w:spacing w:after="0" w:line="240" w:lineRule="auto"/>
-              <w:jc w:val="both"/>
-              <w:cnfStyle w:val="000000100000" w:firstRow="0" w:lastRow="0" w:firstColumn="0" w:lastColumn="0" w:oddVBand="0" w:evenVBand="0" w:oddHBand="1" w:evenHBand="0" w:firstRowFirstColumn="0" w:firstRowLastColumn="0" w:lastRowFirstColumn="0" w:lastRowLastColumn="0"/>
-              <w:rPr>
-                <w:rFonts w:ascii="Calibri" w:eastAsia="Calibri" w:hAnsi="Calibri"/>
-              </w:rPr>
-            </w:pPr>
-          </w:p>
-        </w:tc>
-      </w:tr>
-      <w:tr>
-        <w:trPr>
-          <w:trHeight w:val="261"/>
-        </w:trPr>
-        <w:tc>
-          <w:tcPr>
-            <w:cnfStyle w:val="001000000000" w:firstRow="0" w:lastRow="0" w:firstColumn="1" w:lastColumn="0" w:oddVBand="0" w:evenVBand="0" w:oddHBand="0" w:evenHBand="0" w:firstRowFirstColumn="0" w:firstRowLastColumn="0" w:lastRowFirstColumn="0" w:lastRowLastColumn="0"/>
-            <w:tcW w:w="2112" w:type="dxa"/>
-          </w:tcPr>
-          <w:p>
-            <w:pPr>
-              <w:spacing w:after="0" w:line="240" w:lineRule="auto"/>
-              <w:jc w:val="both"/>
-              <w:rPr>
-                <w:rFonts w:ascii="Calibri" w:eastAsia="Calibri" w:hAnsi="Calibri"/>
-              </w:rPr>
-            </w:pPr>
-          </w:p>
-        </w:tc>
-        <w:tc>
-          <w:tcPr>
-            <w:tcW w:w="1020" w:type="dxa"/>
-          </w:tcPr>
-          <w:p>
-            <w:pPr>
-              <w:spacing w:after="0" w:line="240" w:lineRule="auto"/>
-              <w:jc w:val="both"/>
-              <w:cnfStyle w:val="000000000000" w:firstRow="0" w:lastRow="0" w:firstColumn="0" w:lastColumn="0" w:oddVBand="0" w:evenVBand="0" w:oddHBand="0" w:evenHBand="0" w:firstRowFirstColumn="0" w:firstRowLastColumn="0" w:lastRowFirstColumn="0" w:lastRowLastColumn="0"/>
-              <w:rPr>
-                <w:rFonts w:ascii="Calibri" w:eastAsia="Calibri" w:hAnsi="Calibri"/>
-              </w:rPr>
-            </w:pPr>
-          </w:p>
-        </w:tc>
-        <w:tc>
-          <w:tcPr>
-            <w:tcW w:w="5774" w:type="dxa"/>
-          </w:tcPr>
-          <w:p>
-            <w:pPr>
-              <w:spacing w:after="0" w:line="240" w:lineRule="auto"/>
-              <w:jc w:val="both"/>
-              <w:cnfStyle w:val="000000000000" w:firstRow="0" w:lastRow="0" w:firstColumn="0" w:lastColumn="0" w:oddVBand="0" w:evenVBand="0" w:oddHBand="0" w:evenHBand="0" w:firstRowFirstColumn="0" w:firstRowLastColumn="0" w:lastRowFirstColumn="0" w:lastRowLastColumn="0"/>
-              <w:rPr>
-                <w:rFonts w:ascii="Calibri" w:eastAsia="Calibri" w:hAnsi="Calibri"/>
-              </w:rPr>
-            </w:pPr>
-          </w:p>
-        </w:tc>
-        <w:tc>
-          <w:tcPr>
-            <w:tcW w:w="5088" w:type="dxa"/>
-          </w:tcPr>
-          <w:p>
-            <w:pPr>
-              <w:spacing w:after="0" w:line="240" w:lineRule="auto"/>
-              <w:jc w:val="both"/>
-              <w:cnfStyle w:val="000000000000" w:firstRow="0" w:lastRow="0" w:firstColumn="0" w:lastColumn="0" w:oddVBand="0" w:evenVBand="0" w:oddHBand="0" w:evenHBand="0" w:firstRowFirstColumn="0" w:firstRowLastColumn="0" w:lastRowFirstColumn="0" w:lastRowLastColumn="0"/>
-              <w:rPr>
-                <w:rFonts w:ascii="Calibri" w:eastAsia="Calibri" w:hAnsi="Calibri"/>
-              </w:rPr>
-            </w:pPr>
-          </w:p>
-        </w:tc>
-      </w:tr>
-      <w:tr>
-        <w:trPr>
-          <w:cnfStyle w:val="000000100000" w:firstRow="0" w:lastRow="0" w:firstColumn="0" w:lastColumn="0" w:oddVBand="0" w:evenVBand="0" w:oddHBand="1" w:evenHBand="0" w:firstRowFirstColumn="0" w:firstRowLastColumn="0" w:lastRowFirstColumn="0" w:lastRowLastColumn="0"/>
-          <w:trHeight w:val="261"/>
-        </w:trPr>
-        <w:tc>
-          <w:tcPr>
-            <w:cnfStyle w:val="001000000000" w:firstRow="0" w:lastRow="0" w:firstColumn="1" w:lastColumn="0" w:oddVBand="0" w:evenVBand="0" w:oddHBand="0" w:evenHBand="0" w:firstRowFirstColumn="0" w:firstRowLastColumn="0" w:lastRowFirstColumn="0" w:lastRowLastColumn="0"/>
-            <w:tcW w:w="2112" w:type="dxa"/>
-          </w:tcPr>
-          <w:p>
-            <w:pPr>
-              <w:spacing w:after="0" w:line="240" w:lineRule="auto"/>
-              <w:jc w:val="both"/>
-              <w:rPr>
-                <w:rFonts w:ascii="Calibri" w:eastAsia="Calibri" w:hAnsi="Calibri"/>
-              </w:rPr>
-            </w:pPr>
-          </w:p>
-        </w:tc>
-        <w:tc>
-          <w:tcPr>
-            <w:tcW w:w="1020" w:type="dxa"/>
-          </w:tcPr>
-          <w:p>
-            <w:pPr>
-              <w:spacing w:after="0" w:line="240" w:lineRule="auto"/>
-              <w:jc w:val="both"/>
-              <w:cnfStyle w:val="000000100000" w:firstRow="0" w:lastRow="0" w:firstColumn="0" w:lastColumn="0" w:oddVBand="0" w:evenVBand="0" w:oddHBand="1" w:evenHBand="0" w:firstRowFirstColumn="0" w:firstRowLastColumn="0" w:lastRowFirstColumn="0" w:lastRowLastColumn="0"/>
-              <w:rPr>
-                <w:rFonts w:ascii="Calibri" w:eastAsia="Calibri" w:hAnsi="Calibri"/>
-              </w:rPr>
-            </w:pPr>
-          </w:p>
-        </w:tc>
-        <w:tc>
-          <w:tcPr>
-            <w:tcW w:w="5774" w:type="dxa"/>
-          </w:tcPr>
-          <w:p>
-            <w:pPr>
-              <w:spacing w:after="0" w:line="240" w:lineRule="auto"/>
-              <w:jc w:val="both"/>
-              <w:cnfStyle w:val="000000100000" w:firstRow="0" w:lastRow="0" w:firstColumn="0" w:lastColumn="0" w:oddVBand="0" w:evenVBand="0" w:oddHBand="1" w:evenHBand="0" w:firstRowFirstColumn="0" w:firstRowLastColumn="0" w:lastRowFirstColumn="0" w:lastRowLastColumn="0"/>
-              <w:rPr>
-                <w:rFonts w:ascii="Calibri" w:eastAsia="Calibri" w:hAnsi="Calibri"/>
-              </w:rPr>
-            </w:pPr>
-          </w:p>
-        </w:tc>
-        <w:tc>
-          <w:tcPr>
-            <w:tcW w:w="5088" w:type="dxa"/>
-          </w:tcPr>
-          <w:p>
-            <w:pPr>
-              <w:spacing w:after="0" w:line="240" w:lineRule="auto"/>
-              <w:jc w:val="both"/>
-              <w:cnfStyle w:val="000000100000" w:firstRow="0" w:lastRow="0" w:firstColumn="0" w:lastColumn="0" w:oddVBand="0" w:evenVBand="0" w:oddHBand="1" w:evenHBand="0" w:firstRowFirstColumn="0" w:firstRowLastColumn="0" w:lastRowFirstColumn="0" w:lastRowLastColumn="0"/>
-              <w:rPr>
-                <w:rFonts w:ascii="Calibri" w:eastAsia="Calibri" w:hAnsi="Calibri"/>
-              </w:rPr>
-            </w:pPr>
-          </w:p>
-        </w:tc>
-      </w:tr>
-      <w:tr>
-        <w:trPr>
-          <w:trHeight w:val="261"/>
-        </w:trPr>
-        <w:tc>
-          <w:tcPr>
-            <w:cnfStyle w:val="001000000000" w:firstRow="0" w:lastRow="0" w:firstColumn="1" w:lastColumn="0" w:oddVBand="0" w:evenVBand="0" w:oddHBand="0" w:evenHBand="0" w:firstRowFirstColumn="0" w:firstRowLastColumn="0" w:lastRowFirstColumn="0" w:lastRowLastColumn="0"/>
-            <w:tcW w:w="2112" w:type="dxa"/>
-          </w:tcPr>
-          <w:p>
-            <w:pPr>
-              <w:spacing w:after="0" w:line="240" w:lineRule="auto"/>
-              <w:jc w:val="both"/>
-              <w:rPr>
-                <w:rFonts w:ascii="Calibri" w:eastAsia="Calibri" w:hAnsi="Calibri"/>
-              </w:rPr>
-            </w:pPr>
-          </w:p>
-        </w:tc>
-        <w:tc>
-          <w:tcPr>
-            <w:tcW w:w="1020" w:type="dxa"/>
-          </w:tcPr>
-          <w:p>
-            <w:pPr>
-              <w:spacing w:after="0" w:line="240" w:lineRule="auto"/>
-              <w:jc w:val="both"/>
-              <w:cnfStyle w:val="000000000000" w:firstRow="0" w:lastRow="0" w:firstColumn="0" w:lastColumn="0" w:oddVBand="0" w:evenVBand="0" w:oddHBand="0" w:evenHBand="0" w:firstRowFirstColumn="0" w:firstRowLastColumn="0" w:lastRowFirstColumn="0" w:lastRowLastColumn="0"/>
-              <w:rPr>
-                <w:rFonts w:ascii="Calibri" w:eastAsia="Calibri" w:hAnsi="Calibri"/>
-              </w:rPr>
-            </w:pPr>
-          </w:p>
-        </w:tc>
-        <w:tc>
-          <w:tcPr>
-            <w:tcW w:w="5774" w:type="dxa"/>
-          </w:tcPr>
-          <w:p>
-            <w:pPr>
-              <w:spacing w:after="0" w:line="240" w:lineRule="auto"/>
-              <w:jc w:val="both"/>
-              <w:cnfStyle w:val="000000000000" w:firstRow="0" w:lastRow="0" w:firstColumn="0" w:lastColumn="0" w:oddVBand="0" w:evenVBand="0" w:oddHBand="0" w:evenHBand="0" w:firstRowFirstColumn="0" w:firstRowLastColumn="0" w:lastRowFirstColumn="0" w:lastRowLastColumn="0"/>
-              <w:rPr>
-                <w:rFonts w:ascii="Calibri" w:eastAsia="Calibri" w:hAnsi="Calibri"/>
-              </w:rPr>
-            </w:pPr>
-          </w:p>
-        </w:tc>
-        <w:tc>
-          <w:tcPr>
-            <w:tcW w:w="5088" w:type="dxa"/>
-          </w:tcPr>
-          <w:p>
-            <w:pPr>
-              <w:spacing w:after="0" w:line="240" w:lineRule="auto"/>
-              <w:jc w:val="both"/>
-              <w:cnfStyle w:val="000000000000" w:firstRow="0" w:lastRow="0" w:firstColumn="0" w:lastColumn="0" w:oddVBand="0" w:evenVBand="0" w:oddHBand="0" w:evenHBand="0" w:firstRowFirstColumn="0" w:firstRowLastColumn="0" w:lastRowFirstColumn="0" w:lastRowLastColumn="0"/>
-              <w:rPr>
-                <w:rFonts w:ascii="Calibri" w:eastAsia="Calibri" w:hAnsi="Calibri"/>
-              </w:rPr>
-            </w:pPr>
-          </w:p>
-        </w:tc>
-      </w:tr>
-      <w:tr>
-        <w:trPr>
-          <w:cnfStyle w:val="000000100000" w:firstRow="0" w:lastRow="0" w:firstColumn="0" w:lastColumn="0" w:oddVBand="0" w:evenVBand="0" w:oddHBand="1" w:evenHBand="0" w:firstRowFirstColumn="0" w:firstRowLastColumn="0" w:lastRowFirstColumn="0" w:lastRowLastColumn="0"/>
-          <w:trHeight w:val="261"/>
-        </w:trPr>
-        <w:tc>
-          <w:tcPr>
-            <w:cnfStyle w:val="001000000000" w:firstRow="0" w:lastRow="0" w:firstColumn="1" w:lastColumn="0" w:oddVBand="0" w:evenVBand="0" w:oddHBand="0" w:evenHBand="0" w:firstRowFirstColumn="0" w:firstRowLastColumn="0" w:lastRowFirstColumn="0" w:lastRowLastColumn="0"/>
-            <w:tcW w:w="2112" w:type="dxa"/>
-          </w:tcPr>
-          <w:p>
-            <w:pPr>
-              <w:spacing w:after="0" w:line="240" w:lineRule="auto"/>
-              <w:jc w:val="both"/>
-              <w:rPr>
-                <w:rFonts w:ascii="Calibri" w:eastAsia="Calibri" w:hAnsi="Calibri"/>
-              </w:rPr>
-            </w:pPr>
-          </w:p>
-        </w:tc>
-        <w:tc>
-          <w:tcPr>
-            <w:tcW w:w="1020" w:type="dxa"/>
-          </w:tcPr>
-          <w:p>
-            <w:pPr>
-              <w:spacing w:after="0" w:line="240" w:lineRule="auto"/>
-              <w:jc w:val="both"/>
-              <w:cnfStyle w:val="000000100000" w:firstRow="0" w:lastRow="0" w:firstColumn="0" w:lastColumn="0" w:oddVBand="0" w:evenVBand="0" w:oddHBand="1" w:evenHBand="0" w:firstRowFirstColumn="0" w:firstRowLastColumn="0" w:lastRowFirstColumn="0" w:lastRowLastColumn="0"/>
-              <w:rPr>
-                <w:rFonts w:ascii="Calibri" w:eastAsia="Calibri" w:hAnsi="Calibri"/>
-              </w:rPr>
-            </w:pPr>
-          </w:p>
-        </w:tc>
-        <w:tc>
-          <w:tcPr>
-            <w:tcW w:w="5774" w:type="dxa"/>
-          </w:tcPr>
-          <w:p>
-            <w:pPr>
-              <w:spacing w:after="0" w:line="240" w:lineRule="auto"/>
-              <w:jc w:val="both"/>
-              <w:cnfStyle w:val="000000100000" w:firstRow="0" w:lastRow="0" w:firstColumn="0" w:lastColumn="0" w:oddVBand="0" w:evenVBand="0" w:oddHBand="1" w:evenHBand="0" w:firstRowFirstColumn="0" w:firstRowLastColumn="0" w:lastRowFirstColumn="0" w:lastRowLastColumn="0"/>
-              <w:rPr>
-                <w:rFonts w:ascii="Calibri" w:eastAsia="Calibri" w:hAnsi="Calibri"/>
-              </w:rPr>
-            </w:pPr>
-          </w:p>
-        </w:tc>
-        <w:tc>
-          <w:tcPr>
-            <w:tcW w:w="5088" w:type="dxa"/>
-          </w:tcPr>
-          <w:p>
-            <w:pPr>
-              <w:spacing w:after="0" w:line="240" w:lineRule="auto"/>
-              <w:jc w:val="both"/>
-              <w:cnfStyle w:val="000000100000" w:firstRow="0" w:lastRow="0" w:firstColumn="0" w:lastColumn="0" w:oddVBand="0" w:evenVBand="0" w:oddHBand="1" w:evenHBand="0" w:firstRowFirstColumn="0" w:firstRowLastColumn="0" w:lastRowFirstColumn="0" w:lastRowLastColumn="0"/>
-              <w:rPr>
-                <w:rFonts w:ascii="Calibri" w:eastAsia="Calibri" w:hAnsi="Calibri"/>
-              </w:rPr>
-            </w:pPr>
-          </w:p>
-        </w:tc>
-      </w:tr>
-      <w:tr>
-        <w:trPr>
-          <w:trHeight w:val="261"/>
-        </w:trPr>
-        <w:tc>
-          <w:tcPr>
-            <w:cnfStyle w:val="001000000000" w:firstRow="0" w:lastRow="0" w:firstColumn="1" w:lastColumn="0" w:oddVBand="0" w:evenVBand="0" w:oddHBand="0" w:evenHBand="0" w:firstRowFirstColumn="0" w:firstRowLastColumn="0" w:lastRowFirstColumn="0" w:lastRowLastColumn="0"/>
-            <w:tcW w:w="2112" w:type="dxa"/>
-          </w:tcPr>
-          <w:p>
-            <w:pPr>
-              <w:spacing w:after="0" w:line="240" w:lineRule="auto"/>
-              <w:jc w:val="both"/>
-              <w:rPr>
-                <w:rFonts w:ascii="Calibri" w:eastAsia="Calibri" w:hAnsi="Calibri"/>
-              </w:rPr>
-            </w:pPr>
-          </w:p>
-        </w:tc>
-        <w:tc>
-          <w:tcPr>
-            <w:tcW w:w="1020" w:type="dxa"/>
-          </w:tcPr>
-          <w:p>
-            <w:pPr>
-              <w:spacing w:after="0" w:line="240" w:lineRule="auto"/>
-              <w:jc w:val="both"/>
-              <w:cnfStyle w:val="000000000000" w:firstRow="0" w:lastRow="0" w:firstColumn="0" w:lastColumn="0" w:oddVBand="0" w:evenVBand="0" w:oddHBand="0" w:evenHBand="0" w:firstRowFirstColumn="0" w:firstRowLastColumn="0" w:lastRowFirstColumn="0" w:lastRowLastColumn="0"/>
-              <w:rPr>
-                <w:rFonts w:ascii="Calibri" w:eastAsia="Calibri" w:hAnsi="Calibri"/>
-              </w:rPr>
-            </w:pPr>
-          </w:p>
-        </w:tc>
-        <w:tc>
-          <w:tcPr>
-            <w:tcW w:w="5774" w:type="dxa"/>
+            <w:tcW w:w="1144" w:type="dxa"/>
+          </w:tcPr>
+          <w:p>
+            <w:pPr>
+              <w:spacing w:after="0" w:line="240" w:lineRule="auto"/>
+              <w:jc w:val="both"/>
+              <w:cnfStyle w:val="000000000000" w:firstRow="0" w:lastRow="0" w:firstColumn="0" w:lastColumn="0" w:oddVBand="0" w:evenVBand="0" w:oddHBand="0" w:evenHBand="0" w:firstRowFirstColumn="0" w:firstRowLastColumn="0" w:lastRowFirstColumn="0" w:lastRowLastColumn="0"/>
+              <w:rPr>
+                <w:rFonts w:ascii="Calibri" w:eastAsia="Calibri" w:hAnsi="Calibri"/>
+              </w:rPr>
+            </w:pPr>
+          </w:p>
+        </w:tc>
+        <w:tc>
+          <w:tcPr>
+            <w:tcW w:w="5650" w:type="dxa"/>
           </w:tcPr>
           <w:p>
             <w:pPr>
@@ -10487,14 +11690,14 @@
   <w:tbl>
     <w:tblPr>
       <w:tblStyle w:val="Grilledutableau"/>
-      <w:tblW w:w="9062" w:type="dxa"/>
+      <w:tblW w:w="9498" w:type="dxa"/>
       <w:tblLayout w:type="fixed"/>
       <w:tblLook w:val="04A0" w:firstRow="1" w:lastRow="0" w:firstColumn="1" w:lastColumn="0" w:noHBand="0" w:noVBand="1"/>
     </w:tblPr>
     <w:tblGrid>
       <w:gridCol w:w="3020"/>
       <w:gridCol w:w="3021"/>
-      <w:gridCol w:w="3021"/>
+      <w:gridCol w:w="3457"/>
     </w:tblGrid>
     <w:tr>
       <w:tc>
@@ -10543,7 +11746,7 @@
               <w:rFonts w:eastAsia="Calibri"/>
               <w:noProof/>
             </w:rPr>
-            <w:t>9</w:t>
+            <w:t>10</w:t>
           </w:r>
           <w:r>
             <w:rPr>
@@ -10611,7 +11814,7 @@
       </w:tc>
       <w:tc>
         <w:tcPr>
-          <w:tcW w:w="3021" w:type="dxa"/>
+          <w:tcW w:w="3457" w:type="dxa"/>
           <w:tcBorders>
             <w:top w:val="nil"/>
             <w:left w:val="nil"/>
@@ -10632,19 +11835,36 @@
             </w:rPr>
             <w:t xml:space="preserve">Enregistrement : </w:t>
           </w:r>
-        </w:p>
-        <w:p>
-          <w:pPr>
-            <w:pStyle w:val="Pieddepage"/>
-            <w:rPr>
-              <w:rFonts w:ascii="Calibri" w:eastAsia="Calibri" w:hAnsi="Calibri"/>
-            </w:rPr>
-          </w:pPr>
           <w:r>
             <w:rPr>
               <w:rFonts w:eastAsia="Calibri"/>
             </w:rPr>
-            <w:t>le 17 mai 2022 à 17:13</w:t>
+            <w:fldChar w:fldCharType="begin"/>
+          </w:r>
+          <w:r>
+            <w:rPr>
+              <w:rFonts w:eastAsia="Calibri"/>
+            </w:rPr>
+            <w:instrText xml:space="preserve"> SAVEDATE  \@ "dd MMMM yyyy HH:mm"  \* MERGEFORMAT </w:instrText>
+          </w:r>
+          <w:r>
+            <w:rPr>
+              <w:rFonts w:eastAsia="Calibri"/>
+            </w:rPr>
+            <w:fldChar w:fldCharType="separate"/>
+          </w:r>
+          <w:r>
+            <w:rPr>
+              <w:rFonts w:eastAsia="Calibri"/>
+              <w:noProof/>
+            </w:rPr>
+            <w:t>24 mai 2022 15:55</w:t>
+          </w:r>
+          <w:r>
+            <w:rPr>
+              <w:rFonts w:eastAsia="Calibri"/>
+            </w:rPr>
+            <w:fldChar w:fldCharType="end"/>
           </w:r>
         </w:p>
       </w:tc>
@@ -12022,6 +13242,36 @@
       </w:tcPr>
     </w:tblStylePr>
   </w:style>
+  <w:style w:type="paragraph" w:styleId="Textedebulles">
+    <w:name w:val="Balloon Text"/>
+    <w:basedOn w:val="Normal"/>
+    <w:link w:val="TextedebullesCar"/>
+    <w:uiPriority w:val="99"/>
+    <w:semiHidden/>
+    <w:unhideWhenUsed/>
+    <w:rsid w:val="00262095"/>
+    <w:pPr>
+      <w:spacing w:after="0" w:line="240" w:lineRule="auto"/>
+    </w:pPr>
+    <w:rPr>
+      <w:rFonts w:ascii="Segoe UI" w:hAnsi="Segoe UI" w:cs="Segoe UI"/>
+      <w:sz w:val="18"/>
+      <w:szCs w:val="18"/>
+    </w:rPr>
+  </w:style>
+  <w:style w:type="character" w:customStyle="1" w:styleId="TextedebullesCar">
+    <w:name w:val="Texte de bulles Car"/>
+    <w:basedOn w:val="Policepardfaut"/>
+    <w:link w:val="Textedebulles"/>
+    <w:uiPriority w:val="99"/>
+    <w:semiHidden/>
+    <w:rsid w:val="00262095"/>
+    <w:rPr>
+      <w:rFonts w:ascii="Segoe UI" w:hAnsi="Segoe UI" w:cs="Segoe UI"/>
+      <w:sz w:val="18"/>
+      <w:szCs w:val="18"/>
+    </w:rPr>
+  </w:style>
 </w:styles>
 </file>
 
@@ -12291,7 +13541,7 @@
 </file>
 
 <file path=customXml/itemProps1.xml><?xml version="1.0" encoding="utf-8"?>
-<ds:datastoreItem xmlns:ds="http://schemas.openxmlformats.org/officeDocument/2006/customXml" ds:itemID="{48DF462C-F723-478D-8117-118B04AC3ACF}">
+<ds:datastoreItem xmlns:ds="http://schemas.openxmlformats.org/officeDocument/2006/customXml" ds:itemID="{9B196AB2-E23A-4F41-A59C-1C856320281C}">
   <ds:schemaRefs>
     <ds:schemaRef ds:uri="http://schemas.openxmlformats.org/officeDocument/2006/bibliography"/>
   </ds:schemaRefs>

</xml_diff>